<commit_message>
ADS2 AE1 - 2 - DUE 11/02/22
</commit_message>
<xml_diff>
--- a/SecondYear/ADS2/AE1/ADS2 - AE1 - Report.docx
+++ b/SecondYear/ADS2/AE1/ADS2 - AE1 - Report.docx
@@ -63,31 +63,159 @@
       </w:r>
     </w:p>
     <w:p>
-      <w:r>
-        <w:t xml:space="preserve">Algorithm contains all algorithms that are to be implemented, alongside helper functions. </w:t>
+      <w:proofErr w:type="gramStart"/>
+      <w:r>
+        <w:t>As long as</w:t>
+      </w:r>
+      <w:proofErr w:type="gramEnd"/>
+      <w:r>
+        <w:t xml:space="preserve"> the test files, provided by AE1 (int10.txt, int50.txt, int100.txt, int1000.txt, int20k.txt, int500k.txt, intBig.txt, dutch.txt), are all in the same file directory as the java project then this will run.</w:t>
+      </w:r>
+    </w:p>
+    <w:p>
+      <w:pPr>
+        <w:rPr>
+          <w:u w:val="single"/>
+        </w:rPr>
+      </w:pPr>
+      <w:r>
+        <w:rPr>
+          <w:u w:val="single"/>
+        </w:rPr>
+        <w:t>Instructions:</w:t>
+      </w:r>
+    </w:p>
+    <w:p>
+      <w:pPr>
+        <w:pStyle w:val="ListParagraph"/>
+        <w:numPr>
+          <w:ilvl w:val="0"/>
+          <w:numId w:val="2"/>
+        </w:numPr>
+      </w:pPr>
+      <w:r>
+        <w:t>Open folder as java project in Eclipse/IntelliJ (IDE)</w:t>
+      </w:r>
+      <w:r>
+        <w:t>.</w:t>
+      </w:r>
+    </w:p>
+    <w:p>
+      <w:pPr>
+        <w:pStyle w:val="ListParagraph"/>
+        <w:numPr>
+          <w:ilvl w:val="0"/>
+          <w:numId w:val="2"/>
+        </w:numPr>
+      </w:pPr>
+      <w:r>
+        <w:t>Open TestSortingAlgorithm.java</w:t>
+      </w:r>
+      <w:r>
+        <w:t>.</w:t>
+      </w:r>
+    </w:p>
+    <w:p>
+      <w:pPr>
+        <w:pStyle w:val="ListParagraph"/>
+        <w:numPr>
+          <w:ilvl w:val="0"/>
+          <w:numId w:val="2"/>
+        </w:numPr>
+      </w:pPr>
+      <w:r>
+        <w:t>Make any adjustments to main method as desired</w:t>
+      </w:r>
+    </w:p>
+    <w:p>
+      <w:pPr>
+        <w:pStyle w:val="ListParagraph"/>
+        <w:numPr>
+          <w:ilvl w:val="0"/>
+          <w:numId w:val="2"/>
+        </w:numPr>
+      </w:pPr>
+      <w:r>
+        <w:t>Run program</w:t>
+      </w:r>
+      <w:r>
+        <w:t>.</w:t>
+      </w:r>
+    </w:p>
+    <w:p>
+      <w:r>
+        <w:t>T</w:t>
+      </w:r>
+      <w:r>
+        <w:t>he main method contains the instructions and has extra commented-out code for other variations. It is currently set up to test all main sorting algorithms, bar insertion sort.</w:t>
+      </w:r>
+    </w:p>
+    <w:p>
+      <w:r>
+        <w:t xml:space="preserve">The </w:t>
       </w:r>
       <w:proofErr w:type="spellStart"/>
       <w:r>
+        <w:t>compareAlgorithms</w:t>
+      </w:r>
+      <w:proofErr w:type="spellEnd"/>
+      <w:r>
+        <w:t xml:space="preserve"> method (in </w:t>
+      </w:r>
+      <w:proofErr w:type="spellStart"/>
+      <w:r>
         <w:t>TimeSortingAlgorithm</w:t>
       </w:r>
       <w:proofErr w:type="spellEnd"/>
       <w:r>
-        <w:t xml:space="preserve"> is a class solely for testing all algorithms against each other (although insertion sort is commented out because it simply takes too long). </w:t>
+        <w:t>)</w:t>
+      </w:r>
+      <w:r>
+        <w:t xml:space="preserve"> is comprised of other private static methods, which are primarily the other sorting algorithms (which can be commented out and will </w:t>
+      </w:r>
+      <w:r>
+        <w:t xml:space="preserve">not cause </w:t>
+      </w:r>
+      <w:r>
+        <w:t>errors</w:t>
+      </w:r>
+      <w:r>
+        <w:t>. Note that 1 is the output for an untimed algorithm)</w:t>
+      </w:r>
+      <w:r>
+        <w:t>.</w:t>
+      </w:r>
+    </w:p>
+    <w:p>
+      <w:r>
+        <w:t xml:space="preserve">Each algorithm contains a check to ensure that if an array is not correctly sorted then </w:t>
+      </w:r>
+      <w:r>
+        <w:t xml:space="preserve">an </w:t>
       </w:r>
       <w:proofErr w:type="spellStart"/>
       <w:r>
-        <w:t>TestSortingAlgorithm</w:t>
+        <w:t>InterruptedException</w:t>
       </w:r>
       <w:proofErr w:type="spellEnd"/>
       <w:r>
-        <w:t xml:space="preserve"> is the class that is to be used in order to see if algorithms are working.</w:t>
-      </w:r>
-    </w:p>
-    <w:p>
-      <w:r>
-        <w:t>In order to obtain an integer array,</w:t>
-      </w:r>
-    </w:p>
+        <w:t xml:space="preserve"> will be thrown (with a stack trace which shows which array did not sort).</w:t>
+      </w:r>
+    </w:p>
+    <w:p>
+      <w:pPr>
+        <w:rPr>
+          <w:u w:val="single"/>
+        </w:rPr>
+      </w:pPr>
+      <w:r>
+        <w:rPr>
+          <w:u w:val="single"/>
+        </w:rPr>
+        <w:t>Findings:</w:t>
+      </w:r>
+    </w:p>
+    <w:p/>
     <w:sectPr>
       <w:pgSz w:w="11906" w:h="16838"/>
       <w:pgMar w:top="1440" w:right="1440" w:bottom="1440" w:left="1440" w:header="708" w:footer="708" w:gutter="0"/>
@@ -96,6 +224,241 @@
     </w:sectPr>
   </w:body>
 </w:document>
+</file>
+
+<file path=word/numbering.xml><?xml version="1.0" encoding="utf-8"?>
+<w:numbering xmlns:wpc="http://schemas.microsoft.com/office/word/2010/wordprocessingCanvas" xmlns:cx="http://schemas.microsoft.com/office/drawing/2014/chartex" xmlns:cx1="http://schemas.microsoft.com/office/drawing/2015/9/8/chartex" xmlns:cx2="http://schemas.microsoft.com/office/drawing/2015/10/21/chartex" xmlns:cx3="http://schemas.microsoft.com/office/drawing/2016/5/9/chartex" xmlns:cx4="http://schemas.microsoft.com/office/drawing/2016/5/10/chartex" xmlns:cx5="http://schemas.microsoft.com/office/drawing/2016/5/11/chartex" xmlns:cx6="http://schemas.microsoft.com/office/drawing/2016/5/12/chartex" xmlns:cx7="http://schemas.microsoft.com/office/drawing/2016/5/13/chartex" xmlns:cx8="http://schemas.microsoft.com/office/drawing/2016/5/14/chartex" xmlns:mc="http://schemas.openxmlformats.org/markup-compatibility/2006" xmlns:aink="http://schemas.microsoft.com/office/drawing/2016/ink" xmlns:am3d="http://schemas.microsoft.com/office/drawing/2017/model3d" xmlns:o="urn:schemas-microsoft-com:office:office" xmlns:r="http://schemas.openxmlformats.org/officeDocument/2006/relationships" xmlns:m="http://schemas.openxmlformats.org/officeDocument/2006/math" xmlns:v="urn:schemas-microsoft-com:vml" xmlns:wp14="http://schemas.microsoft.com/office/word/2010/wordprocessingDrawing" xmlns:wp="http://schemas.openxmlformats.org/drawingml/2006/wordprocessingDrawing" xmlns:w10="urn:schemas-microsoft-com:office:word" xmlns:w="http://schemas.openxmlformats.org/wordprocessingml/2006/main" xmlns:w14="http://schemas.microsoft.com/office/word/2010/wordml" xmlns:w15="http://schemas.microsoft.com/office/word/2012/wordml" xmlns:w16cex="http://schemas.microsoft.com/office/word/2018/wordml/cex" xmlns:w16cid="http://schemas.microsoft.com/office/word/2016/wordml/cid" xmlns:w16="http://schemas.microsoft.com/office/word/2018/wordml" xmlns:w16sdtdh="http://schemas.microsoft.com/office/word/2020/wordml/sdtdatahash" xmlns:w16se="http://schemas.microsoft.com/office/word/2015/wordml/symex" xmlns:wpg="http://schemas.microsoft.com/office/word/2010/wordprocessingGroup" xmlns:wpi="http://schemas.microsoft.com/office/word/2010/wordprocessingInk" xmlns:wne="http://schemas.microsoft.com/office/word/2006/wordml" xmlns:wps="http://schemas.microsoft.com/office/word/2010/wordprocessingShape" mc:Ignorable="w14 w15 w16se w16cid w16 w16cex w16sdtdh wp14">
+  <w:abstractNum w:abstractNumId="0" w15:restartNumberingAfterBreak="0">
+    <w:nsid w:val="22490F94"/>
+    <w:multiLevelType w:val="hybridMultilevel"/>
+    <w:tmpl w:val="3D068410"/>
+    <w:lvl w:ilvl="0" w:tplc="DAEAF7CE">
+      <w:numFmt w:val="bullet"/>
+      <w:lvlText w:val="-"/>
+      <w:lvlJc w:val="left"/>
+      <w:pPr>
+        <w:ind w:left="1080" w:hanging="360"/>
+      </w:pPr>
+      <w:rPr>
+        <w:rFonts w:ascii="Calibri" w:eastAsiaTheme="minorHAnsi" w:hAnsi="Calibri" w:cs="Calibri" w:hint="default"/>
+      </w:rPr>
+    </w:lvl>
+    <w:lvl w:ilvl="1" w:tplc="08090003" w:tentative="1">
+      <w:start w:val="1"/>
+      <w:numFmt w:val="bullet"/>
+      <w:lvlText w:val="o"/>
+      <w:lvlJc w:val="left"/>
+      <w:pPr>
+        <w:ind w:left="1800" w:hanging="360"/>
+      </w:pPr>
+      <w:rPr>
+        <w:rFonts w:ascii="Courier New" w:hAnsi="Courier New" w:cs="Courier New" w:hint="default"/>
+      </w:rPr>
+    </w:lvl>
+    <w:lvl w:ilvl="2" w:tplc="08090005" w:tentative="1">
+      <w:start w:val="1"/>
+      <w:numFmt w:val="bullet"/>
+      <w:lvlText w:val=""/>
+      <w:lvlJc w:val="left"/>
+      <w:pPr>
+        <w:ind w:left="2520" w:hanging="360"/>
+      </w:pPr>
+      <w:rPr>
+        <w:rFonts w:ascii="Wingdings" w:hAnsi="Wingdings" w:hint="default"/>
+      </w:rPr>
+    </w:lvl>
+    <w:lvl w:ilvl="3" w:tplc="08090001" w:tentative="1">
+      <w:start w:val="1"/>
+      <w:numFmt w:val="bullet"/>
+      <w:lvlText w:val=""/>
+      <w:lvlJc w:val="left"/>
+      <w:pPr>
+        <w:ind w:left="3240" w:hanging="360"/>
+      </w:pPr>
+      <w:rPr>
+        <w:rFonts w:ascii="Symbol" w:hAnsi="Symbol" w:hint="default"/>
+      </w:rPr>
+    </w:lvl>
+    <w:lvl w:ilvl="4" w:tplc="08090003" w:tentative="1">
+      <w:start w:val="1"/>
+      <w:numFmt w:val="bullet"/>
+      <w:lvlText w:val="o"/>
+      <w:lvlJc w:val="left"/>
+      <w:pPr>
+        <w:ind w:left="3960" w:hanging="360"/>
+      </w:pPr>
+      <w:rPr>
+        <w:rFonts w:ascii="Courier New" w:hAnsi="Courier New" w:cs="Courier New" w:hint="default"/>
+      </w:rPr>
+    </w:lvl>
+    <w:lvl w:ilvl="5" w:tplc="08090005" w:tentative="1">
+      <w:start w:val="1"/>
+      <w:numFmt w:val="bullet"/>
+      <w:lvlText w:val=""/>
+      <w:lvlJc w:val="left"/>
+      <w:pPr>
+        <w:ind w:left="4680" w:hanging="360"/>
+      </w:pPr>
+      <w:rPr>
+        <w:rFonts w:ascii="Wingdings" w:hAnsi="Wingdings" w:hint="default"/>
+      </w:rPr>
+    </w:lvl>
+    <w:lvl w:ilvl="6" w:tplc="08090001" w:tentative="1">
+      <w:start w:val="1"/>
+      <w:numFmt w:val="bullet"/>
+      <w:lvlText w:val=""/>
+      <w:lvlJc w:val="left"/>
+      <w:pPr>
+        <w:ind w:left="5400" w:hanging="360"/>
+      </w:pPr>
+      <w:rPr>
+        <w:rFonts w:ascii="Symbol" w:hAnsi="Symbol" w:hint="default"/>
+      </w:rPr>
+    </w:lvl>
+    <w:lvl w:ilvl="7" w:tplc="08090003" w:tentative="1">
+      <w:start w:val="1"/>
+      <w:numFmt w:val="bullet"/>
+      <w:lvlText w:val="o"/>
+      <w:lvlJc w:val="left"/>
+      <w:pPr>
+        <w:ind w:left="6120" w:hanging="360"/>
+      </w:pPr>
+      <w:rPr>
+        <w:rFonts w:ascii="Courier New" w:hAnsi="Courier New" w:cs="Courier New" w:hint="default"/>
+      </w:rPr>
+    </w:lvl>
+    <w:lvl w:ilvl="8" w:tplc="08090005" w:tentative="1">
+      <w:start w:val="1"/>
+      <w:numFmt w:val="bullet"/>
+      <w:lvlText w:val=""/>
+      <w:lvlJc w:val="left"/>
+      <w:pPr>
+        <w:ind w:left="6840" w:hanging="360"/>
+      </w:pPr>
+      <w:rPr>
+        <w:rFonts w:ascii="Wingdings" w:hAnsi="Wingdings" w:hint="default"/>
+      </w:rPr>
+    </w:lvl>
+  </w:abstractNum>
+  <w:abstractNum w:abstractNumId="1" w15:restartNumberingAfterBreak="0">
+    <w:nsid w:val="2A540F85"/>
+    <w:multiLevelType w:val="hybridMultilevel"/>
+    <w:tmpl w:val="C7E67B00"/>
+    <w:lvl w:ilvl="0" w:tplc="B35081BE">
+      <w:numFmt w:val="bullet"/>
+      <w:lvlText w:val="-"/>
+      <w:lvlJc w:val="left"/>
+      <w:pPr>
+        <w:ind w:left="720" w:hanging="360"/>
+      </w:pPr>
+      <w:rPr>
+        <w:rFonts w:ascii="Calibri" w:eastAsiaTheme="minorHAnsi" w:hAnsi="Calibri" w:cs="Calibri" w:hint="default"/>
+      </w:rPr>
+    </w:lvl>
+    <w:lvl w:ilvl="1" w:tplc="08090003" w:tentative="1">
+      <w:start w:val="1"/>
+      <w:numFmt w:val="bullet"/>
+      <w:lvlText w:val="o"/>
+      <w:lvlJc w:val="left"/>
+      <w:pPr>
+        <w:ind w:left="1440" w:hanging="360"/>
+      </w:pPr>
+      <w:rPr>
+        <w:rFonts w:ascii="Courier New" w:hAnsi="Courier New" w:cs="Courier New" w:hint="default"/>
+      </w:rPr>
+    </w:lvl>
+    <w:lvl w:ilvl="2" w:tplc="08090005" w:tentative="1">
+      <w:start w:val="1"/>
+      <w:numFmt w:val="bullet"/>
+      <w:lvlText w:val=""/>
+      <w:lvlJc w:val="left"/>
+      <w:pPr>
+        <w:ind w:left="2160" w:hanging="360"/>
+      </w:pPr>
+      <w:rPr>
+        <w:rFonts w:ascii="Wingdings" w:hAnsi="Wingdings" w:hint="default"/>
+      </w:rPr>
+    </w:lvl>
+    <w:lvl w:ilvl="3" w:tplc="08090001" w:tentative="1">
+      <w:start w:val="1"/>
+      <w:numFmt w:val="bullet"/>
+      <w:lvlText w:val=""/>
+      <w:lvlJc w:val="left"/>
+      <w:pPr>
+        <w:ind w:left="2880" w:hanging="360"/>
+      </w:pPr>
+      <w:rPr>
+        <w:rFonts w:ascii="Symbol" w:hAnsi="Symbol" w:hint="default"/>
+      </w:rPr>
+    </w:lvl>
+    <w:lvl w:ilvl="4" w:tplc="08090003" w:tentative="1">
+      <w:start w:val="1"/>
+      <w:numFmt w:val="bullet"/>
+      <w:lvlText w:val="o"/>
+      <w:lvlJc w:val="left"/>
+      <w:pPr>
+        <w:ind w:left="3600" w:hanging="360"/>
+      </w:pPr>
+      <w:rPr>
+        <w:rFonts w:ascii="Courier New" w:hAnsi="Courier New" w:cs="Courier New" w:hint="default"/>
+      </w:rPr>
+    </w:lvl>
+    <w:lvl w:ilvl="5" w:tplc="08090005" w:tentative="1">
+      <w:start w:val="1"/>
+      <w:numFmt w:val="bullet"/>
+      <w:lvlText w:val=""/>
+      <w:lvlJc w:val="left"/>
+      <w:pPr>
+        <w:ind w:left="4320" w:hanging="360"/>
+      </w:pPr>
+      <w:rPr>
+        <w:rFonts w:ascii="Wingdings" w:hAnsi="Wingdings" w:hint="default"/>
+      </w:rPr>
+    </w:lvl>
+    <w:lvl w:ilvl="6" w:tplc="08090001" w:tentative="1">
+      <w:start w:val="1"/>
+      <w:numFmt w:val="bullet"/>
+      <w:lvlText w:val=""/>
+      <w:lvlJc w:val="left"/>
+      <w:pPr>
+        <w:ind w:left="5040" w:hanging="360"/>
+      </w:pPr>
+      <w:rPr>
+        <w:rFonts w:ascii="Symbol" w:hAnsi="Symbol" w:hint="default"/>
+      </w:rPr>
+    </w:lvl>
+    <w:lvl w:ilvl="7" w:tplc="08090003" w:tentative="1">
+      <w:start w:val="1"/>
+      <w:numFmt w:val="bullet"/>
+      <w:lvlText w:val="o"/>
+      <w:lvlJc w:val="left"/>
+      <w:pPr>
+        <w:ind w:left="5760" w:hanging="360"/>
+      </w:pPr>
+      <w:rPr>
+        <w:rFonts w:ascii="Courier New" w:hAnsi="Courier New" w:cs="Courier New" w:hint="default"/>
+      </w:rPr>
+    </w:lvl>
+    <w:lvl w:ilvl="8" w:tplc="08090005" w:tentative="1">
+      <w:start w:val="1"/>
+      <w:numFmt w:val="bullet"/>
+      <w:lvlText w:val=""/>
+      <w:lvlJc w:val="left"/>
+      <w:pPr>
+        <w:ind w:left="6480" w:hanging="360"/>
+      </w:pPr>
+      <w:rPr>
+        <w:rFonts w:ascii="Wingdings" w:hAnsi="Wingdings" w:hint="default"/>
+      </w:rPr>
+    </w:lvl>
+  </w:abstractNum>
+  <w:num w:numId="1">
+    <w:abstractNumId w:val="1"/>
+  </w:num>
+  <w:num w:numId="2">
+    <w:abstractNumId w:val="0"/>
+  </w:num>
+</w:numbering>
 </file>
 
 <file path=word/styles.xml><?xml version="1.0" encoding="utf-8"?>
@@ -524,6 +887,17 @@
     <w:semiHidden/>
     <w:unhideWhenUsed/>
   </w:style>
+  <w:style w:type="paragraph" w:styleId="ListParagraph">
+    <w:name w:val="List Paragraph"/>
+    <w:basedOn w:val="Normal"/>
+    <w:uiPriority w:val="34"/>
+    <w:qFormat/>
+    <w:rsid w:val="00952D6D"/>
+    <w:pPr>
+      <w:ind w:left="720"/>
+      <w:contextualSpacing/>
+    </w:pPr>
+  </w:style>
 </w:styles>
 </file>
 

</xml_diff>

<commit_message>
ADS2 - 2 - DUE 11/02/22
</commit_message>
<xml_diff>
--- a/SecondYear/ADS2/AE1/ADS2 - AE1 - Report.docx
+++ b/SecondYear/ADS2/AE1/ADS2 - AE1 - Report.docx
@@ -63,13 +63,8 @@
       </w:r>
     </w:p>
     <w:p>
-      <w:proofErr w:type="gramStart"/>
-      <w:r>
-        <w:t>As long as</w:t>
-      </w:r>
-      <w:proofErr w:type="gramEnd"/>
-      <w:r>
-        <w:t xml:space="preserve"> the test files, provided by AE1 (int10.txt, int50.txt, int100.txt, int1000.txt, int20k.txt, int500k.txt, intBig.txt, dutch.txt), are all in the same file directory as the java project then this will run.</w:t>
+      <w:r>
+        <w:t>As long as the test files, provided by AE1 (int10.txt, int50.txt, int100.txt, int1000.txt, int20k.txt, int500k.txt, intBig.txt, dutch.txt), are all in the same file directory as the java project then this will run.</w:t>
       </w:r>
     </w:p>
     <w:p>
@@ -144,6 +139,11 @@
     </w:p>
     <w:p>
       <w:r>
+        <w:t xml:space="preserve">Primary method for testing all algorithms is testRunSorting(int numberOfRuns, int subarraySize), which is already in the main method, changes can be made as desired. </w:t>
+      </w:r>
+    </w:p>
+    <w:p>
+      <w:r>
         <w:t>T</w:t>
       </w:r>
       <w:r>
@@ -152,23 +152,7 @@
     </w:p>
     <w:p>
       <w:r>
-        <w:t xml:space="preserve">The </w:t>
-      </w:r>
-      <w:proofErr w:type="spellStart"/>
-      <w:r>
-        <w:t>compareAlgorithms</w:t>
-      </w:r>
-      <w:proofErr w:type="spellEnd"/>
-      <w:r>
-        <w:t xml:space="preserve"> method (in </w:t>
-      </w:r>
-      <w:proofErr w:type="spellStart"/>
-      <w:r>
-        <w:t>TimeSortingAlgorithm</w:t>
-      </w:r>
-      <w:proofErr w:type="spellEnd"/>
-      <w:r>
-        <w:t>)</w:t>
+        <w:t>The compareAlgorithms method (in TimeSortingAlgorithm)</w:t>
       </w:r>
       <w:r>
         <w:t xml:space="preserve"> is comprised of other private static methods, which are primarily the other sorting algorithms (which can be commented out and will </w:t>
@@ -191,15 +175,7 @@
         <w:t xml:space="preserve">Each algorithm contains a check to ensure that if an array is not correctly sorted then </w:t>
       </w:r>
       <w:r>
-        <w:t xml:space="preserve">an </w:t>
-      </w:r>
-      <w:proofErr w:type="spellStart"/>
-      <w:r>
-        <w:t>InterruptedException</w:t>
-      </w:r>
-      <w:proofErr w:type="spellEnd"/>
-      <w:r>
-        <w:t xml:space="preserve"> will be thrown (with a stack trace which shows which array did not sort).</w:t>
+        <w:t>an InterruptedException will be thrown (with a stack trace which shows which array did not sort).</w:t>
       </w:r>
     </w:p>
     <w:p>
@@ -215,7 +191,292 @@
         <w:t>Findings:</w:t>
       </w:r>
     </w:p>
+    <w:p>
+      <w:r>
+        <w:t xml:space="preserve">It is hard to measure the lower-cases, without going into nanoseconds, so I will skip the test cases, going straight to 20k.txt and values greater than this. </w:t>
+      </w:r>
+    </w:p>
+    <w:p>
+      <w:r>
+        <w:t>The opportunity to evaluate each algorithm remains present in my opinion.</w:t>
+      </w:r>
+    </w:p>
+    <w:p>
+      <w:r>
+        <w:t>To reduce time spent talking about how slow insertion sort is, I’m going to summarise it here:</w:t>
+      </w:r>
+    </w:p>
+    <w:p>
+      <w:r>
+        <w:t>Insertion sort is by far the slowest algorithm on larger arrays. It has to deal with a significant number of a comparisons that grows hugely with each iteration within the algorithm and even more so with larger arrays. This leads the algorithm to having to deal with an unreasonable number of comparisons, with time complexity of O(n^2) on average and worst case.</w:t>
+      </w:r>
+    </w:p>
+    <w:p>
+      <w:r>
+        <w:t>Excluding insertion sort, the remaining algorithms are interesting at higher cases:</w:t>
+      </w:r>
+    </w:p>
+    <w:p>
+      <w:r>
+        <w:t>At 20,000 elements, all algorithms are very fast. However it is noticeable that insertion sort is significantly longer</w:t>
+      </w:r>
+      <w:r>
+        <w:t xml:space="preserve"> than the other algorithms. Merge sort is marginally slower than the quicksort algorithms. </w:t>
+      </w:r>
+    </w:p>
+    <w:p>
+      <w:r>
+        <w:t>There is a similar theme happening at 100,000 elements, as well as 500,000 and 1,000,000</w:t>
+      </w:r>
+      <w:r>
+        <w:t>.</w:t>
+      </w:r>
+    </w:p>
+    <w:p>
+      <w:r>
+        <w:lastRenderedPageBreak/>
+        <w:t xml:space="preserve">In these cases, we are seeing that merge-sort is slightly slower than the quicksort </w:t>
+      </w:r>
+      <w:r>
+        <w:t>algorithms</w:t>
+      </w:r>
+      <w:r>
+        <w:t xml:space="preserve">, and I believe this is a result of merge-sort having to deal with a larger space complexity O(n) on </w:t>
+      </w:r>
+      <w:r>
+        <w:t xml:space="preserve">best and worst </w:t>
+      </w:r>
+      <w:r>
+        <w:t xml:space="preserve">case (versus quicksort O(log n) on average). </w:t>
+      </w:r>
+      <w:r>
+        <w:t xml:space="preserve">This slows down merge as it deals with more </w:t>
+      </w:r>
+      <w:r>
+        <w:t>elements</w:t>
+      </w:r>
+      <w:r>
+        <w:t xml:space="preserve"> </w:t>
+      </w:r>
+      <w:r>
+        <w:t xml:space="preserve">and comparisons </w:t>
+      </w:r>
+      <w:r>
+        <w:t>when merging larger arrays.</w:t>
+      </w:r>
+    </w:p>
+    <w:p>
+      <w:r>
+        <w:t xml:space="preserve">Amongst the quicksort algorithms, </w:t>
+      </w:r>
+      <w:r>
+        <w:t>insertion quicksort is the fastest because insertion sort is much faster on smaller arrays (</w:t>
+      </w:r>
+      <w:r>
+        <w:t xml:space="preserve">on average </w:t>
+      </w:r>
+      <w:r>
+        <w:t>between 5 and 20), this is delegating the smaller arrays to a faster algorithm and reducing the recursive calls</w:t>
+      </w:r>
+      <w:r>
+        <w:t xml:space="preserve"> (which are a </w:t>
+      </w:r>
+      <w:r>
+        <w:t>long</w:t>
+      </w:r>
+      <w:r>
+        <w:t xml:space="preserve"> process as arrays get smaller)</w:t>
+      </w:r>
+      <w:r>
+        <w:t>. E</w:t>
+      </w:r>
+      <w:r>
+        <w:t xml:space="preserve">ven an array of length 5 would require </w:t>
+      </w:r>
+      <w:r>
+        <w:t>6 divisions of the array, requiring the pivot each time.</w:t>
+      </w:r>
+    </w:p>
+    <w:p>
+      <w:r>
+        <w:t>The fact that the pivot is required each time is a good reason as to why median of three is slower than insertion quicksort. Median of three has to pick three elements, sort them and pick the middle one. This does take a portion of time</w:t>
+      </w:r>
+      <w:r>
+        <w:t>.</w:t>
+      </w:r>
+      <w:r>
+        <w:t xml:space="preserve"> </w:t>
+      </w:r>
+    </w:p>
+    <w:p>
+      <w:r>
+        <w:t>However, this is more effective than the standard quicksort because it avoids worst-case scenarios for quicksort where the right-most element (standard pivot for basic quicksort) is the largest element and there are no elements split on the pivot, effectively removing only one element from the array.</w:t>
+      </w:r>
+    </w:p>
+    <w:p>
+      <w:r>
+        <w:t xml:space="preserve">3-Way partitioning on the quicksort algorithm </w:t>
+      </w:r>
+      <w:r>
+        <w:t xml:space="preserve">is actually the slowest quicksort (bar basic) and, from my perspective, this is a result </w:t>
+      </w:r>
+      <w:r>
+        <w:t xml:space="preserve">of the arrays not having a large number of duplicates. Without </w:t>
+      </w:r>
+      <w:r>
+        <w:rPr>
+          <w:b/>
+          <w:bCs/>
+        </w:rPr>
+        <w:t xml:space="preserve">any </w:t>
+      </w:r>
+      <w:r>
+        <w:t>duplicates, the 3-way partitioning method becomes the same as standard quicksort, so 3-way partitioning is better with a number of duplicates. Although 3-way portioning is faster than standard quicksort in these cases, since there is a small number of duplicates.</w:t>
+      </w:r>
+    </w:p>
+    <w:p>
+      <w:r>
+        <w:rPr>
+          <w:u w:val="single"/>
+        </w:rPr>
+        <w:t>Final test case (dutch.txt):</w:t>
+      </w:r>
+      <w:r>
+        <w:rPr>
+          <w:u w:val="single"/>
+        </w:rPr>
+        <w:br/>
+      </w:r>
+      <w:r>
+        <w:t xml:space="preserve">This is an important test case, and more real-world relevant in my opinion because it is dealing with a number of duplicates too. </w:t>
+      </w:r>
+    </w:p>
+    <w:p>
+      <w:r>
+        <w:t xml:space="preserve">It gives the opportunity for 3-way quicksort to shine, as it is </w:t>
+      </w:r>
+      <w:r>
+        <w:rPr>
+          <w:b/>
+          <w:bCs/>
+        </w:rPr>
+        <w:t>significantly</w:t>
+      </w:r>
+      <w:r>
+        <w:t xml:space="preserve"> faster than the other algorithms. This is a result of</w:t>
+      </w:r>
+      <w:r>
+        <w:t xml:space="preserve"> reducing the elements that have to be sorted. </w:t>
+      </w:r>
+    </w:p>
+    <w:p>
+      <w:r>
+        <w:t>3-Way partitioning is smart in the sense that, if a pivot has duplicates, it groups the pivot duplicates together and sorts partitions the elements out-with the partition of pivot duplicates, which will reduce later recursive calls, as more elements are pulled out of each recursive call than normal.</w:t>
+      </w:r>
+    </w:p>
+    <w:p>
+      <w:r>
+        <w:t>Merge sort also performs well with a large number of duplicates (performing faster than the remaining quicksort algorithms).</w:t>
+      </w:r>
+      <w:r>
+        <w:t xml:space="preserve"> I believe this is a result of the fact that </w:t>
+      </w:r>
+      <w:r>
+        <w:t xml:space="preserve">duplicates do not affect merge-sort. We can see this pretty clearly since the array of size 500,000 (same as dutch.txt) with less duplicates has a very similar time. </w:t>
+      </w:r>
+    </w:p>
+    <w:p>
+      <w:r>
+        <w:t>The remaining quicksort methods are slower on this test case because the quicksort will return a partitioned array, and if the duplicate element ends up next to the last partition, it will create the exact same partition, not changing the order of any elements and just removing itself, which is not at all effective.</w:t>
+      </w:r>
+    </w:p>
+    <w:p>
+      <w:r>
+        <w:t xml:space="preserve">Median of three could end up picking three elements, where two or three are the same, and having a very bad partition. Standard quicksort can do the same, if the right-most element is a duplicate and the largest, being very, very slow. Insertion quicksort is marginally better off as it will not have to deal with duplicates at the lower subarrays and insertion sort is pretty efficient on duplicates. </w:t>
+      </w:r>
+    </w:p>
     <w:p/>
+    <w:p>
+      <w:pPr>
+        <w:rPr>
+          <w:u w:val="single"/>
+        </w:rPr>
+      </w:pPr>
+      <w:r>
+        <w:rPr>
+          <w:u w:val="single"/>
+        </w:rPr>
+        <w:lastRenderedPageBreak/>
+        <w:t>C</w:t>
+      </w:r>
+      <w:r>
+        <w:rPr>
+          <w:u w:val="single"/>
+        </w:rPr>
+        <w:t>onclusion:</w:t>
+      </w:r>
+    </w:p>
+    <w:p>
+      <w:r>
+        <w:t>Overall, it is evident that certain algorithms thrive in different situations.</w:t>
+      </w:r>
+      <w:r>
+        <w:t xml:space="preserve"> The algorithms can be summarised as such:</w:t>
+      </w:r>
+    </w:p>
+    <w:p>
+      <w:pPr>
+        <w:pStyle w:val="ListParagraph"/>
+        <w:numPr>
+          <w:ilvl w:val="0"/>
+          <w:numId w:val="3"/>
+        </w:numPr>
+      </w:pPr>
+      <w:r>
+        <w:t>Small array: Insertion sort</w:t>
+      </w:r>
+    </w:p>
+    <w:p>
+      <w:pPr>
+        <w:pStyle w:val="ListParagraph"/>
+        <w:numPr>
+          <w:ilvl w:val="0"/>
+          <w:numId w:val="3"/>
+        </w:numPr>
+      </w:pPr>
+      <w:r>
+        <w:t>Consistency on large arrays: Insertion-Quicksort</w:t>
+      </w:r>
+    </w:p>
+    <w:p>
+      <w:pPr>
+        <w:pStyle w:val="ListParagraph"/>
+        <w:numPr>
+          <w:ilvl w:val="0"/>
+          <w:numId w:val="3"/>
+        </w:numPr>
+      </w:pPr>
+      <w:r>
+        <w:t>Large array with duplicates: 3-Way Quicksort</w:t>
+      </w:r>
+    </w:p>
+    <w:p>
+      <w:r>
+        <w:t>Merge Sort is a stable algorithm which is important but not for an array. This means that merge-sort is more effective than 3-way quicksort in situations whe</w:t>
+      </w:r>
+      <w:r>
+        <w:t>n</w:t>
+      </w:r>
+      <w:r>
+        <w:t xml:space="preserve"> sorting </w:t>
+      </w:r>
+      <w:r>
+        <w:t>things</w:t>
+      </w:r>
+      <w:r>
+        <w:t xml:space="preserve"> like Linked Lists or maybe an array of objects where the order is important and comparisons have been overridden within the class.</w:t>
+      </w:r>
+    </w:p>
     <w:sectPr>
       <w:pgSz w:w="11906" w:h="16838"/>
       <w:pgMar w:top="1440" w:right="1440" w:bottom="1440" w:left="1440" w:header="708" w:footer="708" w:gutter="0"/>
@@ -229,6 +490,119 @@
 <file path=word/numbering.xml><?xml version="1.0" encoding="utf-8"?>
 <w:numbering xmlns:wpc="http://schemas.microsoft.com/office/word/2010/wordprocessingCanvas" xmlns:cx="http://schemas.microsoft.com/office/drawing/2014/chartex" xmlns:cx1="http://schemas.microsoft.com/office/drawing/2015/9/8/chartex" xmlns:cx2="http://schemas.microsoft.com/office/drawing/2015/10/21/chartex" xmlns:cx3="http://schemas.microsoft.com/office/drawing/2016/5/9/chartex" xmlns:cx4="http://schemas.microsoft.com/office/drawing/2016/5/10/chartex" xmlns:cx5="http://schemas.microsoft.com/office/drawing/2016/5/11/chartex" xmlns:cx6="http://schemas.microsoft.com/office/drawing/2016/5/12/chartex" xmlns:cx7="http://schemas.microsoft.com/office/drawing/2016/5/13/chartex" xmlns:cx8="http://schemas.microsoft.com/office/drawing/2016/5/14/chartex" xmlns:mc="http://schemas.openxmlformats.org/markup-compatibility/2006" xmlns:aink="http://schemas.microsoft.com/office/drawing/2016/ink" xmlns:am3d="http://schemas.microsoft.com/office/drawing/2017/model3d" xmlns:o="urn:schemas-microsoft-com:office:office" xmlns:r="http://schemas.openxmlformats.org/officeDocument/2006/relationships" xmlns:m="http://schemas.openxmlformats.org/officeDocument/2006/math" xmlns:v="urn:schemas-microsoft-com:vml" xmlns:wp14="http://schemas.microsoft.com/office/word/2010/wordprocessingDrawing" xmlns:wp="http://schemas.openxmlformats.org/drawingml/2006/wordprocessingDrawing" xmlns:w10="urn:schemas-microsoft-com:office:word" xmlns:w="http://schemas.openxmlformats.org/wordprocessingml/2006/main" xmlns:w14="http://schemas.microsoft.com/office/word/2010/wordml" xmlns:w15="http://schemas.microsoft.com/office/word/2012/wordml" xmlns:w16cex="http://schemas.microsoft.com/office/word/2018/wordml/cex" xmlns:w16cid="http://schemas.microsoft.com/office/word/2016/wordml/cid" xmlns:w16="http://schemas.microsoft.com/office/word/2018/wordml" xmlns:w16sdtdh="http://schemas.microsoft.com/office/word/2020/wordml/sdtdatahash" xmlns:w16se="http://schemas.microsoft.com/office/word/2015/wordml/symex" xmlns:wpg="http://schemas.microsoft.com/office/word/2010/wordprocessingGroup" xmlns:wpi="http://schemas.microsoft.com/office/word/2010/wordprocessingInk" xmlns:wne="http://schemas.microsoft.com/office/word/2006/wordml" xmlns:wps="http://schemas.microsoft.com/office/word/2010/wordprocessingShape" mc:Ignorable="w14 w15 w16se w16cid w16 w16cex w16sdtdh wp14">
   <w:abstractNum w:abstractNumId="0" w15:restartNumberingAfterBreak="0">
+    <w:nsid w:val="19AB7732"/>
+    <w:multiLevelType w:val="hybridMultilevel"/>
+    <w:tmpl w:val="8FA89AF6"/>
+    <w:lvl w:ilvl="0" w:tplc="08090001">
+      <w:start w:val="1"/>
+      <w:numFmt w:val="bullet"/>
+      <w:lvlText w:val=""/>
+      <w:lvlJc w:val="left"/>
+      <w:pPr>
+        <w:ind w:left="1130" w:hanging="360"/>
+      </w:pPr>
+      <w:rPr>
+        <w:rFonts w:ascii="Symbol" w:hAnsi="Symbol" w:hint="default"/>
+      </w:rPr>
+    </w:lvl>
+    <w:lvl w:ilvl="1" w:tplc="08090003" w:tentative="1">
+      <w:start w:val="1"/>
+      <w:numFmt w:val="bullet"/>
+      <w:lvlText w:val="o"/>
+      <w:lvlJc w:val="left"/>
+      <w:pPr>
+        <w:ind w:left="1490" w:hanging="360"/>
+      </w:pPr>
+      <w:rPr>
+        <w:rFonts w:ascii="Courier New" w:hAnsi="Courier New" w:cs="Courier New" w:hint="default"/>
+      </w:rPr>
+    </w:lvl>
+    <w:lvl w:ilvl="2" w:tplc="08090005" w:tentative="1">
+      <w:start w:val="1"/>
+      <w:numFmt w:val="bullet"/>
+      <w:lvlText w:val=""/>
+      <w:lvlJc w:val="left"/>
+      <w:pPr>
+        <w:ind w:left="2210" w:hanging="360"/>
+      </w:pPr>
+      <w:rPr>
+        <w:rFonts w:ascii="Wingdings" w:hAnsi="Wingdings" w:hint="default"/>
+      </w:rPr>
+    </w:lvl>
+    <w:lvl w:ilvl="3" w:tplc="08090001" w:tentative="1">
+      <w:start w:val="1"/>
+      <w:numFmt w:val="bullet"/>
+      <w:lvlText w:val=""/>
+      <w:lvlJc w:val="left"/>
+      <w:pPr>
+        <w:ind w:left="2930" w:hanging="360"/>
+      </w:pPr>
+      <w:rPr>
+        <w:rFonts w:ascii="Symbol" w:hAnsi="Symbol" w:hint="default"/>
+      </w:rPr>
+    </w:lvl>
+    <w:lvl w:ilvl="4" w:tplc="08090003" w:tentative="1">
+      <w:start w:val="1"/>
+      <w:numFmt w:val="bullet"/>
+      <w:lvlText w:val="o"/>
+      <w:lvlJc w:val="left"/>
+      <w:pPr>
+        <w:ind w:left="3650" w:hanging="360"/>
+      </w:pPr>
+      <w:rPr>
+        <w:rFonts w:ascii="Courier New" w:hAnsi="Courier New" w:cs="Courier New" w:hint="default"/>
+      </w:rPr>
+    </w:lvl>
+    <w:lvl w:ilvl="5" w:tplc="08090005" w:tentative="1">
+      <w:start w:val="1"/>
+      <w:numFmt w:val="bullet"/>
+      <w:lvlText w:val=""/>
+      <w:lvlJc w:val="left"/>
+      <w:pPr>
+        <w:ind w:left="4370" w:hanging="360"/>
+      </w:pPr>
+      <w:rPr>
+        <w:rFonts w:ascii="Wingdings" w:hAnsi="Wingdings" w:hint="default"/>
+      </w:rPr>
+    </w:lvl>
+    <w:lvl w:ilvl="6" w:tplc="08090001" w:tentative="1">
+      <w:start w:val="1"/>
+      <w:numFmt w:val="bullet"/>
+      <w:lvlText w:val=""/>
+      <w:lvlJc w:val="left"/>
+      <w:pPr>
+        <w:ind w:left="5090" w:hanging="360"/>
+      </w:pPr>
+      <w:rPr>
+        <w:rFonts w:ascii="Symbol" w:hAnsi="Symbol" w:hint="default"/>
+      </w:rPr>
+    </w:lvl>
+    <w:lvl w:ilvl="7" w:tplc="08090003" w:tentative="1">
+      <w:start w:val="1"/>
+      <w:numFmt w:val="bullet"/>
+      <w:lvlText w:val="o"/>
+      <w:lvlJc w:val="left"/>
+      <w:pPr>
+        <w:ind w:left="5810" w:hanging="360"/>
+      </w:pPr>
+      <w:rPr>
+        <w:rFonts w:ascii="Courier New" w:hAnsi="Courier New" w:cs="Courier New" w:hint="default"/>
+      </w:rPr>
+    </w:lvl>
+    <w:lvl w:ilvl="8" w:tplc="08090005" w:tentative="1">
+      <w:start w:val="1"/>
+      <w:numFmt w:val="bullet"/>
+      <w:lvlText w:val=""/>
+      <w:lvlJc w:val="left"/>
+      <w:pPr>
+        <w:ind w:left="6530" w:hanging="360"/>
+      </w:pPr>
+      <w:rPr>
+        <w:rFonts w:ascii="Wingdings" w:hAnsi="Wingdings" w:hint="default"/>
+      </w:rPr>
+    </w:lvl>
+  </w:abstractNum>
+  <w:abstractNum w:abstractNumId="1" w15:restartNumberingAfterBreak="0">
     <w:nsid w:val="22490F94"/>
     <w:multiLevelType w:val="hybridMultilevel"/>
     <w:tmpl w:val="3D068410"/>
@@ -340,7 +714,7 @@
       </w:rPr>
     </w:lvl>
   </w:abstractNum>
-  <w:abstractNum w:abstractNumId="1" w15:restartNumberingAfterBreak="0">
+  <w:abstractNum w:abstractNumId="2" w15:restartNumberingAfterBreak="0">
     <w:nsid w:val="2A540F85"/>
     <w:multiLevelType w:val="hybridMultilevel"/>
     <w:tmpl w:val="C7E67B00"/>
@@ -453,9 +827,12 @@
     </w:lvl>
   </w:abstractNum>
   <w:num w:numId="1">
+    <w:abstractNumId w:val="2"/>
+  </w:num>
+  <w:num w:numId="2">
     <w:abstractNumId w:val="1"/>
   </w:num>
-  <w:num w:numId="2">
+  <w:num w:numId="3">
     <w:abstractNumId w:val="0"/>
   </w:num>
 </w:numbering>
@@ -863,7 +1240,6 @@
   <w:style w:type="character" w:default="1" w:styleId="DefaultParagraphFont">
     <w:name w:val="Default Paragraph Font"/>
     <w:uiPriority w:val="1"/>
-    <w:semiHidden/>
     <w:unhideWhenUsed/>
   </w:style>
   <w:style w:type="table" w:default="1" w:styleId="TableNormal">

</xml_diff>

<commit_message>
ADS2 - 3 - DUE 11/02/22
</commit_message>
<xml_diff>
--- a/SecondYear/ADS2/AE1/ADS2 - AE1 - Report.docx
+++ b/SecondYear/ADS2/AE1/ADS2 - AE1 - Report.docx
@@ -59,7 +59,24 @@
         <w:br/>
       </w:r>
       <w:r>
-        <w:t>Three Java files provided, Algorithm.java, TimeSortingAlgorithm.java and TestSortingAlgorithm.java</w:t>
+        <w:t>Four</w:t>
+      </w:r>
+      <w:r>
+        <w:t xml:space="preserve"> Java files provided, Algorithm.java, TimeSortingAlgorithm.java</w:t>
+      </w:r>
+      <w:r>
+        <w:t xml:space="preserve">, </w:t>
+      </w:r>
+      <w:r>
+        <w:t>TestSortingAlgorithm.java</w:t>
+      </w:r>
+      <w:r>
+        <w:t xml:space="preserve"> and GenerateInput.java.</w:t>
+      </w:r>
+    </w:p>
+    <w:p>
+      <w:r>
+        <w:t xml:space="preserve">GenerateInput.java can be ignored for testing algorithms, it is used for question 3. </w:t>
       </w:r>
     </w:p>
     <w:p>
@@ -144,10 +161,7 @@
     </w:p>
     <w:p>
       <w:r>
-        <w:t>T</w:t>
-      </w:r>
-      <w:r>
-        <w:t>he main method contains the instructions and has extra commented-out code for other variations. It is currently set up to test all main sorting algorithms, bar insertion sort.</w:t>
+        <w:t>The main method contains the instructions and has extra commented-out code for other variations. It is currently set up to test all main sorting algorithms, bar insertion sort.</w:t>
       </w:r>
     </w:p>
     <w:p>
@@ -226,6 +240,7 @@
     </w:p>
     <w:p>
       <w:r>
+        <w:lastRenderedPageBreak/>
         <w:t>There is a similar theme happening at 100,000 elements, as well as 500,000 and 1,000,000</w:t>
       </w:r>
       <w:r>
@@ -234,7 +249,6 @@
     </w:p>
     <w:p>
       <w:r>
-        <w:lastRenderedPageBreak/>
         <w:t xml:space="preserve">In these cases, we are seeing that merge-sort is slightly slower than the quicksort </w:t>
       </w:r>
       <w:r>
@@ -406,7 +420,6 @@
         <w:rPr>
           <w:u w:val="single"/>
         </w:rPr>
-        <w:lastRenderedPageBreak/>
         <w:t>C</w:t>
       </w:r>
       <w:r>
@@ -1240,6 +1253,7 @@
   <w:style w:type="character" w:default="1" w:styleId="DefaultParagraphFont">
     <w:name w:val="Default Paragraph Font"/>
     <w:uiPriority w:val="1"/>
+    <w:semiHidden/>
     <w:unhideWhenUsed/>
   </w:style>
   <w:style w:type="table" w:default="1" w:styleId="TableNormal">

</xml_diff>

<commit_message>
ADS2 - COMPLETED - DUE 11/02/22
</commit_message>
<xml_diff>
--- a/SecondYear/ADS2/AE1/ADS2 - AE1 - Report.docx
+++ b/SecondYear/ADS2/AE1/ADS2 - AE1 - Report.docx
@@ -76,7 +76,13 @@
     </w:p>
     <w:p>
       <w:r>
-        <w:t xml:space="preserve">GenerateInput.java can be ignored for testing algorithms, it is used for question 3. </w:t>
+        <w:t>GenerateInput.java can be ignored for testing algorithms, it is used for question 3</w:t>
+      </w:r>
+      <w:r>
+        <w:t>, instructions there</w:t>
+      </w:r>
+      <w:r>
+        <w:t xml:space="preserve">. </w:t>
       </w:r>
     </w:p>
     <w:p>
@@ -318,9 +324,6 @@
       <w:r>
         <w:t>.</w:t>
       </w:r>
-      <w:r>
-        <w:t xml:space="preserve"> </w:t>
-      </w:r>
     </w:p>
     <w:p>
       <w:r>
@@ -488,6 +491,169 @@
       </w:r>
       <w:r>
         <w:t xml:space="preserve"> like Linked Lists or maybe an array of objects where the order is important and comparisons have been overridden within the class.</w:t>
+      </w:r>
+    </w:p>
+    <w:p>
+      <w:pPr>
+        <w:rPr>
+          <w:u w:val="single"/>
+        </w:rPr>
+      </w:pPr>
+      <w:r>
+        <w:rPr>
+          <w:u w:val="single"/>
+        </w:rPr>
+        <w:t>Question 3 (Pathological Input Algorithm):</w:t>
+      </w:r>
+    </w:p>
+    <w:p>
+      <w:r>
+        <w:t>GenerateInput.java is the class containing the algorithm for creating an array (and further writing to a txt file). This can be made through calling the generateOutput(int numberOfElements, String filename) method.</w:t>
+      </w:r>
+    </w:p>
+    <w:p>
+      <w:r>
+        <w:t>This is already prepared in the main method of GenerateInput (as it mostly independent of the other classes).</w:t>
+      </w:r>
+    </w:p>
+    <w:p>
+      <w:r>
+        <w:t>The algorithm functions such that it creates an array of fixed size, and it is pairing elements. It will put the largest number possible at the left side, and the next largest (one less) on the right side. This goes back and forward, decrementing each time it goes from one side to the other.</w:t>
+      </w:r>
+    </w:p>
+    <w:p>
+      <w:r>
+        <w:t xml:space="preserve">Aiming to create a worst-case scenario for median-of-three, we want to ensure that the partition is as lopsided as possible. With the median of three going to pick three integers where: </w:t>
+      </w:r>
+    </w:p>
+    <w:p>
+      <w:pPr>
+        <w:pStyle w:val="ListParagraph"/>
+        <w:numPr>
+          <w:ilvl w:val="0"/>
+          <w:numId w:val="4"/>
+        </w:numPr>
+      </w:pPr>
+      <w:r>
+        <w:t xml:space="preserve">N – </w:t>
+      </w:r>
+      <w:r>
+        <w:t>largest</w:t>
+      </w:r>
+      <w:r>
+        <w:t xml:space="preserve"> number </w:t>
+      </w:r>
+      <w:r>
+        <w:t>remaining in array</w:t>
+      </w:r>
+      <w:r>
+        <w:t xml:space="preserve"> (farthest left element in the array)</w:t>
+      </w:r>
+      <w:r>
+        <w:t>.</w:t>
+      </w:r>
+    </w:p>
+    <w:p>
+      <w:pPr>
+        <w:pStyle w:val="ListParagraph"/>
+        <w:numPr>
+          <w:ilvl w:val="0"/>
+          <w:numId w:val="4"/>
+        </w:numPr>
+      </w:pPr>
+      <w:r>
+        <w:t>K – middle number, guaranteed to be lower for integers &gt; 2</w:t>
+      </w:r>
+      <w:r>
+        <w:t>.</w:t>
+      </w:r>
+    </w:p>
+    <w:p>
+      <w:pPr>
+        <w:pStyle w:val="ListParagraph"/>
+        <w:numPr>
+          <w:ilvl w:val="0"/>
+          <w:numId w:val="4"/>
+        </w:numPr>
+      </w:pPr>
+      <w:r>
+        <w:t>L – N-1, number on right side</w:t>
+      </w:r>
+      <w:r>
+        <w:t xml:space="preserve"> from pair when generated</w:t>
+      </w:r>
+      <w:r>
+        <w:t>.</w:t>
+      </w:r>
+    </w:p>
+    <w:p>
+      <w:r>
+        <w:t xml:space="preserve">We will have a median of three array with the choice of {N, K, L}, which sorts to {K, L, N}, picking L as the pivot point. This ensures that the only element </w:t>
+      </w:r>
+      <w:r>
+        <w:t xml:space="preserve">on the right partition of </w:t>
+      </w:r>
+      <w:r>
+        <w:t xml:space="preserve">the array is N. Making the array lopsided. </w:t>
+      </w:r>
+    </w:p>
+    <w:p>
+      <w:r>
+        <w:t>The result of having the array lopsided is maximising the recursive calls, removing only two elements for each call</w:t>
+      </w:r>
+      <w:r>
+        <w:t>. This is because it removes pivot point as well as the only element greater (L (pivot) and N removed).</w:t>
+      </w:r>
+      <w:r>
+        <w:t xml:space="preserve"> </w:t>
+      </w:r>
+    </w:p>
+    <w:p>
+      <w:r>
+        <w:t xml:space="preserve">I would have tested at a greater scale about this algorithm, however I cannot avoid getting </w:t>
+      </w:r>
+      <w:r>
+        <w:t>S</w:t>
+      </w:r>
+      <w:r>
+        <w:t>tack</w:t>
+      </w:r>
+      <w:r>
+        <w:t>O</w:t>
+      </w:r>
+      <w:r>
+        <w:t>verflow errors at test cases greater than 30k. If your computer is stronger, you can test in my main method</w:t>
+      </w:r>
+      <w:r>
+        <w:t xml:space="preserve"> of</w:t>
+      </w:r>
+      <w:r>
+        <w:t xml:space="preserve"> GenerateInput</w:t>
+      </w:r>
+      <w:r>
+        <w:t>, there are instructions.</w:t>
+      </w:r>
+    </w:p>
+    <w:p>
+      <w:r>
+        <w:rPr>
+          <w:u w:val="single"/>
+        </w:rPr>
+        <w:t>Note</w:t>
+      </w:r>
+      <w:r>
+        <w:t xml:space="preserve">: The order in which you run functions will have an impact on the timing so theory is more important in this scenario in my opinion. (mCoding has a good video on it: </w:t>
+      </w:r>
+      <w:hyperlink r:id="rId5" w:history="1">
+        <w:r>
+          <w:rPr>
+            <w:rStyle w:val="Hyperlink"/>
+          </w:rPr>
+          <w:t>https://www.youtube.com/watch?v=ybh0GttfM8o&amp;t=40s</w:t>
+        </w:r>
+      </w:hyperlink>
+      <w:r>
+        <w:t>).</w:t>
       </w:r>
     </w:p>
     <w:sectPr>
@@ -839,6 +1005,119 @@
       </w:rPr>
     </w:lvl>
   </w:abstractNum>
+  <w:abstractNum w:abstractNumId="3" w15:restartNumberingAfterBreak="0">
+    <w:nsid w:val="45754D81"/>
+    <w:multiLevelType w:val="hybridMultilevel"/>
+    <w:tmpl w:val="31E6B5B0"/>
+    <w:lvl w:ilvl="0" w:tplc="08090001">
+      <w:start w:val="1"/>
+      <w:numFmt w:val="bullet"/>
+      <w:lvlText w:val=""/>
+      <w:lvlJc w:val="left"/>
+      <w:pPr>
+        <w:ind w:left="770" w:hanging="360"/>
+      </w:pPr>
+      <w:rPr>
+        <w:rFonts w:ascii="Symbol" w:hAnsi="Symbol" w:hint="default"/>
+      </w:rPr>
+    </w:lvl>
+    <w:lvl w:ilvl="1" w:tplc="08090003" w:tentative="1">
+      <w:start w:val="1"/>
+      <w:numFmt w:val="bullet"/>
+      <w:lvlText w:val="o"/>
+      <w:lvlJc w:val="left"/>
+      <w:pPr>
+        <w:ind w:left="1490" w:hanging="360"/>
+      </w:pPr>
+      <w:rPr>
+        <w:rFonts w:ascii="Courier New" w:hAnsi="Courier New" w:cs="Courier New" w:hint="default"/>
+      </w:rPr>
+    </w:lvl>
+    <w:lvl w:ilvl="2" w:tplc="08090005" w:tentative="1">
+      <w:start w:val="1"/>
+      <w:numFmt w:val="bullet"/>
+      <w:lvlText w:val=""/>
+      <w:lvlJc w:val="left"/>
+      <w:pPr>
+        <w:ind w:left="2210" w:hanging="360"/>
+      </w:pPr>
+      <w:rPr>
+        <w:rFonts w:ascii="Wingdings" w:hAnsi="Wingdings" w:hint="default"/>
+      </w:rPr>
+    </w:lvl>
+    <w:lvl w:ilvl="3" w:tplc="08090001" w:tentative="1">
+      <w:start w:val="1"/>
+      <w:numFmt w:val="bullet"/>
+      <w:lvlText w:val=""/>
+      <w:lvlJc w:val="left"/>
+      <w:pPr>
+        <w:ind w:left="2930" w:hanging="360"/>
+      </w:pPr>
+      <w:rPr>
+        <w:rFonts w:ascii="Symbol" w:hAnsi="Symbol" w:hint="default"/>
+      </w:rPr>
+    </w:lvl>
+    <w:lvl w:ilvl="4" w:tplc="08090003" w:tentative="1">
+      <w:start w:val="1"/>
+      <w:numFmt w:val="bullet"/>
+      <w:lvlText w:val="o"/>
+      <w:lvlJc w:val="left"/>
+      <w:pPr>
+        <w:ind w:left="3650" w:hanging="360"/>
+      </w:pPr>
+      <w:rPr>
+        <w:rFonts w:ascii="Courier New" w:hAnsi="Courier New" w:cs="Courier New" w:hint="default"/>
+      </w:rPr>
+    </w:lvl>
+    <w:lvl w:ilvl="5" w:tplc="08090005" w:tentative="1">
+      <w:start w:val="1"/>
+      <w:numFmt w:val="bullet"/>
+      <w:lvlText w:val=""/>
+      <w:lvlJc w:val="left"/>
+      <w:pPr>
+        <w:ind w:left="4370" w:hanging="360"/>
+      </w:pPr>
+      <w:rPr>
+        <w:rFonts w:ascii="Wingdings" w:hAnsi="Wingdings" w:hint="default"/>
+      </w:rPr>
+    </w:lvl>
+    <w:lvl w:ilvl="6" w:tplc="08090001" w:tentative="1">
+      <w:start w:val="1"/>
+      <w:numFmt w:val="bullet"/>
+      <w:lvlText w:val=""/>
+      <w:lvlJc w:val="left"/>
+      <w:pPr>
+        <w:ind w:left="5090" w:hanging="360"/>
+      </w:pPr>
+      <w:rPr>
+        <w:rFonts w:ascii="Symbol" w:hAnsi="Symbol" w:hint="default"/>
+      </w:rPr>
+    </w:lvl>
+    <w:lvl w:ilvl="7" w:tplc="08090003" w:tentative="1">
+      <w:start w:val="1"/>
+      <w:numFmt w:val="bullet"/>
+      <w:lvlText w:val="o"/>
+      <w:lvlJc w:val="left"/>
+      <w:pPr>
+        <w:ind w:left="5810" w:hanging="360"/>
+      </w:pPr>
+      <w:rPr>
+        <w:rFonts w:ascii="Courier New" w:hAnsi="Courier New" w:cs="Courier New" w:hint="default"/>
+      </w:rPr>
+    </w:lvl>
+    <w:lvl w:ilvl="8" w:tplc="08090005" w:tentative="1">
+      <w:start w:val="1"/>
+      <w:numFmt w:val="bullet"/>
+      <w:lvlText w:val=""/>
+      <w:lvlJc w:val="left"/>
+      <w:pPr>
+        <w:ind w:left="6530" w:hanging="360"/>
+      </w:pPr>
+      <w:rPr>
+        <w:rFonts w:ascii="Wingdings" w:hAnsi="Wingdings" w:hint="default"/>
+      </w:rPr>
+    </w:lvl>
+  </w:abstractNum>
   <w:num w:numId="1">
     <w:abstractNumId w:val="2"/>
   </w:num>
@@ -847,6 +1126,9 @@
   </w:num>
   <w:num w:numId="3">
     <w:abstractNumId w:val="0"/>
+  </w:num>
+  <w:num w:numId="4">
+    <w:abstractNumId w:val="3"/>
   </w:num>
 </w:numbering>
 </file>
@@ -1288,6 +1570,29 @@
       <w:contextualSpacing/>
     </w:pPr>
   </w:style>
+  <w:style w:type="character" w:styleId="Hyperlink">
+    <w:name w:val="Hyperlink"/>
+    <w:basedOn w:val="DefaultParagraphFont"/>
+    <w:uiPriority w:val="99"/>
+    <w:unhideWhenUsed/>
+    <w:rsid w:val="000D403E"/>
+    <w:rPr>
+      <w:color w:val="0563C1" w:themeColor="hyperlink"/>
+      <w:u w:val="single"/>
+    </w:rPr>
+  </w:style>
+  <w:style w:type="character" w:styleId="UnresolvedMention">
+    <w:name w:val="Unresolved Mention"/>
+    <w:basedOn w:val="DefaultParagraphFont"/>
+    <w:uiPriority w:val="99"/>
+    <w:semiHidden/>
+    <w:unhideWhenUsed/>
+    <w:rsid w:val="000D403E"/>
+    <w:rPr>
+      <w:color w:val="605E5C"/>
+      <w:shd w:val="clear" w:color="auto" w:fill="E1DFDD"/>
+    </w:rPr>
+  </w:style>
 </w:styles>
 </file>
 

</xml_diff>

<commit_message>
ADS2 - RUN ONCE, INPUT VALUES DONE - DUE 11/02/22
</commit_message>
<xml_diff>
--- a/SecondYear/ADS2/AE1/ADS2 - AE1 - Report.docx
+++ b/SecondYear/ADS2/AE1/ADS2 - AE1 - Report.docx
@@ -76,17 +76,6 @@
     </w:p>
     <w:p>
       <w:r>
-        <w:t>GenerateInput.java can be ignored for testing algorithms, it is used for question 3</w:t>
-      </w:r>
-      <w:r>
-        <w:t>, instructions there</w:t>
-      </w:r>
-      <w:r>
-        <w:t xml:space="preserve">. </w:t>
-      </w:r>
-    </w:p>
-    <w:p>
-      <w:r>
         <w:t>As long as the test files, provided by AE1 (int10.txt, int50.txt, int100.txt, int1000.txt, int20k.txt, int500k.txt, intBig.txt, dutch.txt), are all in the same file directory as the java project then this will run.</w:t>
       </w:r>
       <w:r>
@@ -113,9 +102,12 @@
           <w:ilvl w:val="0"/>
           <w:numId w:val="2"/>
         </w:numPr>
-      </w:pPr>
-      <w:r>
-        <w:t>Open folder as java project in Eclipse/IntelliJ (IDE)</w:t>
+        <w:rPr>
+          <w:u w:val="single"/>
+        </w:rPr>
+      </w:pPr>
+      <w:r>
+        <w:t>Open TestSortingAlgorithm.java</w:t>
       </w:r>
       <w:r>
         <w:t>.</w:t>
@@ -130,34 +122,92 @@
         </w:numPr>
       </w:pPr>
       <w:r>
-        <w:t>Open TestSortingAlgorithm.java</w:t>
+        <w:t>Make any adjustments to main method as desired</w:t>
       </w:r>
       <w:r>
         <w:t>.</w:t>
       </w:r>
     </w:p>
     <w:p>
-      <w:pPr>
-        <w:pStyle w:val="ListParagraph"/>
-        <w:numPr>
-          <w:ilvl w:val="0"/>
-          <w:numId w:val="2"/>
-        </w:numPr>
-      </w:pPr>
-      <w:r>
-        <w:t>Make any adjustments to main method as desired</w:t>
-      </w:r>
-    </w:p>
-    <w:p>
-      <w:pPr>
-        <w:pStyle w:val="ListParagraph"/>
-        <w:numPr>
-          <w:ilvl w:val="0"/>
-          <w:numId w:val="2"/>
-        </w:numPr>
-      </w:pPr>
-      <w:r>
-        <w:t>Run program</w:t>
+      <w:r>
+        <w:t xml:space="preserve">Primary method for testing all algorithms is </w:t>
+      </w:r>
+      <w:proofErr w:type="spellStart"/>
+      <w:r>
+        <w:t>testRunSorting</w:t>
+      </w:r>
+      <w:proofErr w:type="spellEnd"/>
+      <w:r>
+        <w:t xml:space="preserve">(int </w:t>
+      </w:r>
+      <w:proofErr w:type="spellStart"/>
+      <w:r>
+        <w:t>numberOfRuns</w:t>
+      </w:r>
+      <w:proofErr w:type="spellEnd"/>
+      <w:r>
+        <w:t xml:space="preserve">, int </w:t>
+      </w:r>
+      <w:proofErr w:type="spellStart"/>
+      <w:r>
+        <w:t>subarraySize</w:t>
+      </w:r>
+      <w:proofErr w:type="spellEnd"/>
+      <w:r>
+        <w:t xml:space="preserve">), which is already in the main method, changes can be made as desired. </w:t>
+      </w:r>
+    </w:p>
+    <w:p>
+      <w:r>
+        <w:t>The main method contains the instructions and has extra commented-out code for other variations. It is currently set up to test all main sorting algorithms, bar insertion sort.</w:t>
+      </w:r>
+    </w:p>
+    <w:p>
+      <w:r>
+        <w:t xml:space="preserve">The </w:t>
+      </w:r>
+      <w:proofErr w:type="spellStart"/>
+      <w:r>
+        <w:t>compareAlgorithms</w:t>
+      </w:r>
+      <w:proofErr w:type="spellEnd"/>
+      <w:r>
+        <w:t xml:space="preserve"> method (in </w:t>
+      </w:r>
+      <w:proofErr w:type="spellStart"/>
+      <w:r>
+        <w:t>TimeSortingAlgorithm</w:t>
+      </w:r>
+      <w:proofErr w:type="spellEnd"/>
+      <w:r>
+        <w:t>)</w:t>
+      </w:r>
+      <w:r>
+        <w:t xml:space="preserve"> is comprised of other private static methods, which are primarily the other sorting algorithms (which can be commented out and will </w:t>
+      </w:r>
+      <w:r>
+        <w:t xml:space="preserve">not cause </w:t>
+      </w:r>
+      <w:r>
+        <w:t>errors</w:t>
+      </w:r>
+      <w:r>
+        <w:t xml:space="preserve">. Note that </w:t>
+      </w:r>
+      <w:r>
+        <w:t>‘</w:t>
+      </w:r>
+      <w:r>
+        <w:t>-</w:t>
+      </w:r>
+      <w:r>
+        <w:t>1</w:t>
+      </w:r>
+      <w:r>
+        <w:t>’</w:t>
+      </w:r>
+      <w:r>
+        <w:t xml:space="preserve"> is the output for an untimed algorithm)</w:t>
       </w:r>
       <w:r>
         <w:t>.</w:t>
@@ -165,40 +215,24 @@
     </w:p>
     <w:p>
       <w:r>
-        <w:t xml:space="preserve">Primary method for testing all algorithms is testRunSorting(int numberOfRuns, int subarraySize), which is already in the main method, changes can be made as desired. </w:t>
-      </w:r>
-    </w:p>
-    <w:p>
-      <w:r>
-        <w:t>The main method contains the instructions and has extra commented-out code for other variations. It is currently set up to test all main sorting algorithms, bar insertion sort.</w:t>
-      </w:r>
-    </w:p>
-    <w:p>
-      <w:r>
-        <w:t>The compareAlgorithms method (in TimeSortingAlgorithm)</w:t>
-      </w:r>
-      <w:r>
-        <w:t xml:space="preserve"> is comprised of other private static methods, which are primarily the other sorting algorithms (which can be commented out and will </w:t>
-      </w:r>
-      <w:r>
-        <w:t xml:space="preserve">not cause </w:t>
-      </w:r>
-      <w:r>
-        <w:t>errors</w:t>
-      </w:r>
-      <w:r>
-        <w:t>. Note that 1 is the output for an untimed algorithm)</w:t>
-      </w:r>
-      <w:r>
-        <w:t>.</w:t>
-      </w:r>
-    </w:p>
-    <w:p>
-      <w:r>
         <w:t xml:space="preserve">Each algorithm contains a check to ensure that if an array is not correctly sorted then </w:t>
       </w:r>
       <w:r>
-        <w:t>an InterruptedException will be thrown (with a stack trace which shows which array did not sort).</w:t>
+        <w:t xml:space="preserve">an </w:t>
+      </w:r>
+      <w:proofErr w:type="spellStart"/>
+      <w:r>
+        <w:t>InterruptedException</w:t>
+      </w:r>
+      <w:proofErr w:type="spellEnd"/>
+      <w:r>
+        <w:t xml:space="preserve"> will be thrown (with a stack trace which shows which </w:t>
+      </w:r>
+      <w:r>
+        <w:t>algorithm</w:t>
+      </w:r>
+      <w:r>
+        <w:t xml:space="preserve"> did not sort).</w:t>
       </w:r>
     </w:p>
     <w:p>
@@ -214,12 +248,512 @@
         <w:t>Findings:</w:t>
       </w:r>
     </w:p>
-    <w:p>
-      <w:r>
-        <w:t xml:space="preserve">It is hard to measure the lower-cases, without going into nanoseconds, so I will skip the test cases, going straight to 20k.txt and values greater than this. </w:t>
-      </w:r>
-    </w:p>
-    <w:p>
+    <w:tbl>
+      <w:tblPr>
+        <w:tblStyle w:val="TableGrid"/>
+        <w:tblW w:w="10201" w:type="dxa"/>
+        <w:tblLook w:val="04A0" w:firstRow="1" w:lastRow="0" w:firstColumn="1" w:lastColumn="0" w:noHBand="0" w:noVBand="1"/>
+      </w:tblPr>
+      <w:tblGrid>
+        <w:gridCol w:w="2063"/>
+        <w:gridCol w:w="1377"/>
+        <w:gridCol w:w="1550"/>
+        <w:gridCol w:w="1690"/>
+        <w:gridCol w:w="1831"/>
+        <w:gridCol w:w="1690"/>
+      </w:tblGrid>
+      <w:tr>
+        <w:tc>
+          <w:tcPr>
+            <w:tcW w:w="2010" w:type="dxa"/>
+          </w:tcPr>
+          <w:p>
+            <w:r>
+              <w:t>Algorithm</w:t>
+            </w:r>
+          </w:p>
+        </w:tc>
+        <w:tc>
+          <w:tcPr>
+            <w:tcW w:w="1387" w:type="dxa"/>
+          </w:tcPr>
+          <w:p>
+            <w:r>
+              <w:t xml:space="preserve">Time for </w:t>
+            </w:r>
+            <w:r>
+              <w:t>1000</w:t>
+            </w:r>
+            <w:r>
+              <w:t xml:space="preserve"> (</w:t>
+            </w:r>
+            <w:proofErr w:type="spellStart"/>
+            <w:r>
+              <w:t>ms</w:t>
+            </w:r>
+            <w:proofErr w:type="spellEnd"/>
+            <w:r>
+              <w:t>)</w:t>
+            </w:r>
+          </w:p>
+        </w:tc>
+        <w:tc>
+          <w:tcPr>
+            <w:tcW w:w="1560" w:type="dxa"/>
+          </w:tcPr>
+          <w:p>
+            <w:r>
+              <w:t xml:space="preserve">Time for </w:t>
+            </w:r>
+            <w:r>
+              <w:t>20000</w:t>
+            </w:r>
+            <w:r>
+              <w:t xml:space="preserve"> (</w:t>
+            </w:r>
+            <w:proofErr w:type="spellStart"/>
+            <w:r>
+              <w:t>ms</w:t>
+            </w:r>
+            <w:proofErr w:type="spellEnd"/>
+            <w:r>
+              <w:t>)</w:t>
+            </w:r>
+          </w:p>
+        </w:tc>
+        <w:tc>
+          <w:tcPr>
+            <w:tcW w:w="1701" w:type="dxa"/>
+          </w:tcPr>
+          <w:p>
+            <w:r>
+              <w:t xml:space="preserve">Time for </w:t>
+            </w:r>
+            <w:r>
+              <w:t>500000</w:t>
+            </w:r>
+          </w:p>
+          <w:p>
+            <w:r>
+              <w:t>(</w:t>
+            </w:r>
+            <w:proofErr w:type="spellStart"/>
+            <w:r>
+              <w:t>ms</w:t>
+            </w:r>
+            <w:proofErr w:type="spellEnd"/>
+            <w:r>
+              <w:t>)</w:t>
+            </w:r>
+          </w:p>
+        </w:tc>
+        <w:tc>
+          <w:tcPr>
+            <w:tcW w:w="1842" w:type="dxa"/>
+          </w:tcPr>
+          <w:p>
+            <w:r>
+              <w:t xml:space="preserve">Time for </w:t>
+            </w:r>
+            <w:r>
+              <w:t>1000000</w:t>
+            </w:r>
+          </w:p>
+          <w:p>
+            <w:r>
+              <w:t>(</w:t>
+            </w:r>
+            <w:proofErr w:type="spellStart"/>
+            <w:r>
+              <w:t>ms</w:t>
+            </w:r>
+            <w:proofErr w:type="spellEnd"/>
+            <w:r>
+              <w:t>)</w:t>
+            </w:r>
+          </w:p>
+        </w:tc>
+        <w:tc>
+          <w:tcPr>
+            <w:tcW w:w="1701" w:type="dxa"/>
+          </w:tcPr>
+          <w:p>
+            <w:r>
+              <w:t xml:space="preserve">Time for </w:t>
+            </w:r>
+            <w:r>
+              <w:t>500000</w:t>
+            </w:r>
+          </w:p>
+          <w:p>
+            <w:r>
+              <w:t>(</w:t>
+            </w:r>
+            <w:proofErr w:type="spellStart"/>
+            <w:r>
+              <w:t>ms</w:t>
+            </w:r>
+            <w:proofErr w:type="spellEnd"/>
+            <w:r>
+              <w:t>)</w:t>
+            </w:r>
+          </w:p>
+        </w:tc>
+      </w:tr>
+      <w:tr>
+        <w:tc>
+          <w:tcPr>
+            <w:tcW w:w="2010" w:type="dxa"/>
+          </w:tcPr>
+          <w:p>
+            <w:r>
+              <w:t>Insertion</w:t>
+            </w:r>
+          </w:p>
+        </w:tc>
+        <w:tc>
+          <w:tcPr>
+            <w:tcW w:w="1387" w:type="dxa"/>
+          </w:tcPr>
+          <w:p>
+            <w:r>
+              <w:t>0</w:t>
+            </w:r>
+          </w:p>
+        </w:tc>
+        <w:tc>
+          <w:tcPr>
+            <w:tcW w:w="1560" w:type="dxa"/>
+          </w:tcPr>
+          <w:p>
+            <w:r>
+              <w:t>37</w:t>
+            </w:r>
+          </w:p>
+        </w:tc>
+        <w:tc>
+          <w:tcPr>
+            <w:tcW w:w="1701" w:type="dxa"/>
+          </w:tcPr>
+          <w:p>
+            <w:r>
+              <w:t>22193</w:t>
+            </w:r>
+          </w:p>
+        </w:tc>
+        <w:tc>
+          <w:tcPr>
+            <w:tcW w:w="1842" w:type="dxa"/>
+          </w:tcPr>
+          <w:p/>
+        </w:tc>
+        <w:tc>
+          <w:tcPr>
+            <w:tcW w:w="1701" w:type="dxa"/>
+          </w:tcPr>
+          <w:p/>
+        </w:tc>
+      </w:tr>
+      <w:tr>
+        <w:tc>
+          <w:tcPr>
+            <w:tcW w:w="2010" w:type="dxa"/>
+          </w:tcPr>
+          <w:p>
+            <w:r>
+              <w:t>Merge</w:t>
+            </w:r>
+          </w:p>
+        </w:tc>
+        <w:tc>
+          <w:tcPr>
+            <w:tcW w:w="1387" w:type="dxa"/>
+          </w:tcPr>
+          <w:p>
+            <w:r>
+              <w:t>0</w:t>
+            </w:r>
+          </w:p>
+        </w:tc>
+        <w:tc>
+          <w:tcPr>
+            <w:tcW w:w="1560" w:type="dxa"/>
+          </w:tcPr>
+          <w:p>
+            <w:r>
+              <w:t>2</w:t>
+            </w:r>
+          </w:p>
+        </w:tc>
+        <w:tc>
+          <w:tcPr>
+            <w:tcW w:w="1701" w:type="dxa"/>
+          </w:tcPr>
+          <w:p>
+            <w:r>
+              <w:t>60</w:t>
+            </w:r>
+          </w:p>
+        </w:tc>
+        <w:tc>
+          <w:tcPr>
+            <w:tcW w:w="1842" w:type="dxa"/>
+          </w:tcPr>
+          <w:p/>
+        </w:tc>
+        <w:tc>
+          <w:tcPr>
+            <w:tcW w:w="1701" w:type="dxa"/>
+          </w:tcPr>
+          <w:p/>
+        </w:tc>
+      </w:tr>
+      <w:tr>
+        <w:tc>
+          <w:tcPr>
+            <w:tcW w:w="2010" w:type="dxa"/>
+          </w:tcPr>
+          <w:p>
+            <w:r>
+              <w:t>Quicksort</w:t>
+            </w:r>
+          </w:p>
+        </w:tc>
+        <w:tc>
+          <w:tcPr>
+            <w:tcW w:w="1387" w:type="dxa"/>
+          </w:tcPr>
+          <w:p>
+            <w:r>
+              <w:t>0</w:t>
+            </w:r>
+          </w:p>
+        </w:tc>
+        <w:tc>
+          <w:tcPr>
+            <w:tcW w:w="1560" w:type="dxa"/>
+          </w:tcPr>
+          <w:p>
+            <w:r>
+              <w:t>1</w:t>
+            </w:r>
+          </w:p>
+        </w:tc>
+        <w:tc>
+          <w:tcPr>
+            <w:tcW w:w="1701" w:type="dxa"/>
+          </w:tcPr>
+          <w:p>
+            <w:r>
+              <w:t>40</w:t>
+            </w:r>
+          </w:p>
+        </w:tc>
+        <w:tc>
+          <w:tcPr>
+            <w:tcW w:w="1842" w:type="dxa"/>
+          </w:tcPr>
+          <w:p/>
+        </w:tc>
+        <w:tc>
+          <w:tcPr>
+            <w:tcW w:w="1701" w:type="dxa"/>
+          </w:tcPr>
+          <w:p/>
+        </w:tc>
+      </w:tr>
+      <w:tr>
+        <w:tc>
+          <w:tcPr>
+            <w:tcW w:w="2010" w:type="dxa"/>
+          </w:tcPr>
+          <w:p>
+            <w:r>
+              <w:t>Quicksort(Insertion)</w:t>
+            </w:r>
+            <w:r>
+              <w:t>, k=3</w:t>
+            </w:r>
+            <w:r>
+              <w:t>0</w:t>
+            </w:r>
+          </w:p>
+        </w:tc>
+        <w:tc>
+          <w:tcPr>
+            <w:tcW w:w="1387" w:type="dxa"/>
+          </w:tcPr>
+          <w:p>
+            <w:r>
+              <w:t>0</w:t>
+            </w:r>
+          </w:p>
+        </w:tc>
+        <w:tc>
+          <w:tcPr>
+            <w:tcW w:w="1560" w:type="dxa"/>
+          </w:tcPr>
+          <w:p>
+            <w:r>
+              <w:t>1</w:t>
+            </w:r>
+          </w:p>
+        </w:tc>
+        <w:tc>
+          <w:tcPr>
+            <w:tcW w:w="1701" w:type="dxa"/>
+          </w:tcPr>
+          <w:p>
+            <w:r>
+              <w:t>31</w:t>
+            </w:r>
+          </w:p>
+        </w:tc>
+        <w:tc>
+          <w:tcPr>
+            <w:tcW w:w="1842" w:type="dxa"/>
+          </w:tcPr>
+          <w:p/>
+        </w:tc>
+        <w:tc>
+          <w:tcPr>
+            <w:tcW w:w="1701" w:type="dxa"/>
+          </w:tcPr>
+          <w:p/>
+        </w:tc>
+      </w:tr>
+      <w:tr>
+        <w:tc>
+          <w:tcPr>
+            <w:tcW w:w="2010" w:type="dxa"/>
+          </w:tcPr>
+          <w:p>
+            <w:r>
+              <w:t>Quicksort(Median)</w:t>
+            </w:r>
+          </w:p>
+        </w:tc>
+        <w:tc>
+          <w:tcPr>
+            <w:tcW w:w="1387" w:type="dxa"/>
+          </w:tcPr>
+          <w:p>
+            <w:r>
+              <w:t>0</w:t>
+            </w:r>
+          </w:p>
+        </w:tc>
+        <w:tc>
+          <w:tcPr>
+            <w:tcW w:w="1560" w:type="dxa"/>
+          </w:tcPr>
+          <w:p>
+            <w:r>
+              <w:t>1</w:t>
+            </w:r>
+          </w:p>
+        </w:tc>
+        <w:tc>
+          <w:tcPr>
+            <w:tcW w:w="1701" w:type="dxa"/>
+          </w:tcPr>
+          <w:p>
+            <w:r>
+              <w:t>38</w:t>
+            </w:r>
+          </w:p>
+        </w:tc>
+        <w:tc>
+          <w:tcPr>
+            <w:tcW w:w="1842" w:type="dxa"/>
+          </w:tcPr>
+          <w:p/>
+        </w:tc>
+        <w:tc>
+          <w:tcPr>
+            <w:tcW w:w="1701" w:type="dxa"/>
+          </w:tcPr>
+          <w:p/>
+        </w:tc>
+      </w:tr>
+      <w:tr>
+        <w:tc>
+          <w:tcPr>
+            <w:tcW w:w="2010" w:type="dxa"/>
+          </w:tcPr>
+          <w:p>
+            <w:r>
+              <w:t>Quicksort(3-Way)</w:t>
+            </w:r>
+          </w:p>
+        </w:tc>
+        <w:tc>
+          <w:tcPr>
+            <w:tcW w:w="1387" w:type="dxa"/>
+          </w:tcPr>
+          <w:p>
+            <w:r>
+              <w:t>0</w:t>
+            </w:r>
+          </w:p>
+        </w:tc>
+        <w:tc>
+          <w:tcPr>
+            <w:tcW w:w="1560" w:type="dxa"/>
+          </w:tcPr>
+          <w:p>
+            <w:r>
+              <w:t>2</w:t>
+            </w:r>
+          </w:p>
+        </w:tc>
+        <w:tc>
+          <w:tcPr>
+            <w:tcW w:w="1701" w:type="dxa"/>
+          </w:tcPr>
+          <w:p>
+            <w:r>
+              <w:t>4</w:t>
+            </w:r>
+            <w:r>
+              <w:t>6</w:t>
+            </w:r>
+          </w:p>
+        </w:tc>
+        <w:tc>
+          <w:tcPr>
+            <w:tcW w:w="1842" w:type="dxa"/>
+          </w:tcPr>
+          <w:p/>
+        </w:tc>
+        <w:tc>
+          <w:tcPr>
+            <w:tcW w:w="1701" w:type="dxa"/>
+          </w:tcPr>
+          <w:p/>
+        </w:tc>
+      </w:tr>
+    </w:tbl>
+    <w:p>
+      <w:pPr>
+        <w:rPr>
+          <w:u w:val="single"/>
+        </w:rPr>
+      </w:pPr>
+    </w:p>
+    <w:p>
+      <w:r>
+        <w:t xml:space="preserve">It is hard to measure the lower-cases, without going into nanoseconds, so I will skip the test cases, going straight to 20k.txt and </w:t>
+      </w:r>
+      <w:r>
+        <w:t>test cases</w:t>
+      </w:r>
+      <w:r>
+        <w:t xml:space="preserve"> greater than this.</w:t>
+      </w:r>
+      <w:r>
+        <w:t xml:space="preserve"> </w:t>
+      </w:r>
       <w:r>
         <w:t>The opportunity to evaluate each algorithm remains present in my opinion.</w:t>
       </w:r>
@@ -231,34 +765,48 @@
     </w:p>
     <w:p>
       <w:r>
-        <w:t>Insertion sort is by far the slowest algorithm on larger arrays. It has to deal with a significant number of a comparisons that grows hugely with each iteration within the algorithm and even more so with larger arrays. This leads the algorithm to having to deal with an unreasonable number of comparisons, with time complexity of O(n^2) on average and worst case.</w:t>
-      </w:r>
-    </w:p>
-    <w:p>
-      <w:r>
-        <w:t>Excluding insertion sort, the remaining algorithms are interesting at higher cases:</w:t>
-      </w:r>
-    </w:p>
-    <w:p>
-      <w:r>
-        <w:t>At 20,000 elements, all algorithms are very fast. However it is noticeable that insertion sort is significantly longer</w:t>
-      </w:r>
-      <w:r>
-        <w:t xml:space="preserve"> than the other algorithms. Merge sort is marginally slower than the quicksort algorithms. </w:t>
-      </w:r>
-    </w:p>
-    <w:p>
+        <w:t xml:space="preserve">Insertion sort is by far the slowest algorithm on larger arrays. It has to deal with a significant number of a comparisons that grows hugely with each iteration within the algorithm and even more so with </w:t>
+      </w:r>
       <w:r>
         <w:lastRenderedPageBreak/>
-        <w:t>There is a similar theme happening at 100,000 elements, as well as 500,000 and 1,000,000</w:t>
-      </w:r>
-      <w:r>
-        <w:t>.</w:t>
-      </w:r>
-    </w:p>
-    <w:p>
-      <w:r>
-        <w:t xml:space="preserve">In these cases, we are seeing that merge-sort is slightly slower than the quicksort </w:t>
+        <w:t xml:space="preserve">larger arrays. This leads the algorithm to having to deal with an unreasonable number of comparisons, with </w:t>
+      </w:r>
+      <w:r>
+        <w:t xml:space="preserve">a </w:t>
+      </w:r>
+      <w:r>
+        <w:t>time complexity of O(</w:t>
+      </w:r>
+      <w:r>
+        <w:t>n</w:t>
+      </w:r>
+      <w:r>
+        <w:rPr>
+          <w:vertAlign w:val="superscript"/>
+        </w:rPr>
+        <w:t>2</w:t>
+      </w:r>
+      <w:r>
+        <w:t>) on average and worst case.</w:t>
+      </w:r>
+    </w:p>
+    <w:p>
+      <w:r>
+        <w:t>Excluding insertion sort, the remaining algorithms are interesting at higher cases</w:t>
+      </w:r>
+      <w:r>
+        <w:t xml:space="preserve"> (from 20000 to 100000)</w:t>
+      </w:r>
+      <w:r>
+        <w:t>:</w:t>
+      </w:r>
+    </w:p>
+    <w:p>
+      <w:r>
+        <w:t>W</w:t>
+      </w:r>
+      <w:r>
+        <w:t xml:space="preserve">e are seeing that merge-sort is slightly slower than the quicksort </w:t>
       </w:r>
       <w:r>
         <w:t>algorithms</w:t>
@@ -270,7 +818,13 @@
         <w:t xml:space="preserve">best and worst </w:t>
       </w:r>
       <w:r>
-        <w:t xml:space="preserve">case (versus quicksort O(log n) on average). </w:t>
+        <w:t>case (versus quicksort O(log n) on average)</w:t>
+      </w:r>
+      <w:r>
+        <w:t xml:space="preserve"> and dealing with Java’s garbage collector</w:t>
+      </w:r>
+      <w:r>
+        <w:t xml:space="preserve">. </w:t>
       </w:r>
       <w:r>
         <w:t xml:space="preserve">This slows down merge as it deals with more </w:t>
@@ -293,44 +847,1026 @@
         <w:t xml:space="preserve">Amongst the quicksort algorithms, </w:t>
       </w:r>
       <w:r>
-        <w:t>insertion quicksort is the fastest because insertion sort is much faster on smaller arrays (</w:t>
-      </w:r>
-      <w:r>
-        <w:t xml:space="preserve">on average </w:t>
-      </w:r>
-      <w:r>
-        <w:t>between 5 and 20), this is delegating the smaller arrays to a faster algorithm and reducing the recursive calls</w:t>
-      </w:r>
-      <w:r>
-        <w:t xml:space="preserve"> (which are a </w:t>
-      </w:r>
-      <w:r>
-        <w:t>long</w:t>
-      </w:r>
-      <w:r>
-        <w:t xml:space="preserve"> process as arrays get smaller)</w:t>
-      </w:r>
-      <w:r>
-        <w:t>. E</w:t>
-      </w:r>
-      <w:r>
-        <w:t xml:space="preserve">ven an array of length 5 would require </w:t>
-      </w:r>
-      <w:r>
-        <w:t>6 divisions of the array, requiring the pivot each time.</w:t>
-      </w:r>
-    </w:p>
-    <w:p>
-      <w:r>
-        <w:t>The fact that the pivot is required each time is a good reason as to why median of three is slower than insertion quicksort. Median of three has to pick three elements, sort them and pick the middle one. This does take a portion of time</w:t>
-      </w:r>
-      <w:r>
-        <w:t>.</w:t>
-      </w:r>
-    </w:p>
-    <w:p>
-      <w:r>
-        <w:t>However, this is more effective than the standard quicksort because it avoids worst-case scenarios for quicksort where the right-most element (standard pivot for basic quicksort) is the largest element and there are no elements split on the pivot, effectively removing only one element from the array.</w:t>
+        <w:t>insertion quicksort is</w:t>
+      </w:r>
+      <w:r>
+        <w:t xml:space="preserve"> the fastest because it delegates subarrays of size k</w:t>
+      </w:r>
+      <w:r>
+        <w:t xml:space="preserve"> </w:t>
+      </w:r>
+      <w:r>
+        <w:t>to insertion sort, reducing recursive calls on top of the fact that insertion sort is faster on smaller arrays.</w:t>
+      </w:r>
+    </w:p>
+    <w:p>
+      <w:r>
+        <w:t>Insertion quicksort, however, does vary as a consequence of the size of the subarrays.</w:t>
+      </w:r>
+      <w:r>
+        <w:t xml:space="preserve"> As the subarray size, k, increases from 5 the</w:t>
+      </w:r>
+      <w:r>
+        <w:t>n the</w:t>
+      </w:r>
+      <w:r>
+        <w:t xml:space="preserve"> time taken decreases until it peaks around 25-</w:t>
+      </w:r>
+      <w:r>
+        <w:t>50</w:t>
+      </w:r>
+      <w:r>
+        <w:t xml:space="preserve">. From this point it starts to decrease. Interestingly, however, the time taken for dutch.txt (duplicates text file) increases. </w:t>
+      </w:r>
+      <w:r>
+        <w:t>This</w:t>
+      </w:r>
+      <w:r>
+        <w:t xml:space="preserve"> is because quicksort is not good at dealing with duplicates while insertion sort is not affected by them</w:t>
+      </w:r>
+      <w:r>
+        <w:t>. Meaning that</w:t>
+      </w:r>
+      <w:r>
+        <w:t xml:space="preserve"> quicksort has</w:t>
+      </w:r>
+      <w:r>
+        <w:t xml:space="preserve"> a redu</w:t>
+      </w:r>
+      <w:r>
+        <w:t>ced</w:t>
+      </w:r>
+      <w:r>
+        <w:t xml:space="preserve"> chance of dealing with duplicates and running insertion sort is faster. </w:t>
+      </w:r>
+      <w:r>
+        <w:t>This is a set of test cases (an average of 20 runs)</w:t>
+      </w:r>
+      <w:r>
+        <w:t xml:space="preserve">: </w:t>
+      </w:r>
+    </w:p>
+    <w:tbl>
+      <w:tblPr>
+        <w:tblStyle w:val="TableGrid"/>
+        <w:tblW w:w="0" w:type="auto"/>
+        <w:tblLook w:val="04A0" w:firstRow="1" w:lastRow="0" w:firstColumn="1" w:lastColumn="0" w:noHBand="0" w:noVBand="1"/>
+      </w:tblPr>
+      <w:tblGrid>
+        <w:gridCol w:w="1803"/>
+        <w:gridCol w:w="1803"/>
+        <w:gridCol w:w="1803"/>
+        <w:gridCol w:w="1803"/>
+        <w:gridCol w:w="1804"/>
+      </w:tblGrid>
+      <w:tr>
+        <w:tc>
+          <w:tcPr>
+            <w:tcW w:w="1803" w:type="dxa"/>
+          </w:tcPr>
+          <w:p>
+            <w:r>
+              <w:t>K (subarray size)</w:t>
+            </w:r>
+          </w:p>
+        </w:tc>
+        <w:tc>
+          <w:tcPr>
+            <w:tcW w:w="1803" w:type="dxa"/>
+          </w:tcPr>
+          <w:p>
+            <w:r>
+              <w:t>Time for 20000 (</w:t>
+            </w:r>
+            <w:proofErr w:type="spellStart"/>
+            <w:r>
+              <w:t>ms</w:t>
+            </w:r>
+            <w:proofErr w:type="spellEnd"/>
+            <w:r>
+              <w:t>)</w:t>
+            </w:r>
+          </w:p>
+        </w:tc>
+        <w:tc>
+          <w:tcPr>
+            <w:tcW w:w="1803" w:type="dxa"/>
+          </w:tcPr>
+          <w:p>
+            <w:r>
+              <w:t>Time for 500000 (</w:t>
+            </w:r>
+            <w:proofErr w:type="spellStart"/>
+            <w:r>
+              <w:t>ms</w:t>
+            </w:r>
+            <w:proofErr w:type="spellEnd"/>
+            <w:r>
+              <w:t>)</w:t>
+            </w:r>
+          </w:p>
+        </w:tc>
+        <w:tc>
+          <w:tcPr>
+            <w:tcW w:w="1803" w:type="dxa"/>
+          </w:tcPr>
+          <w:p>
+            <w:r>
+              <w:t>Time for 1000000 (</w:t>
+            </w:r>
+            <w:proofErr w:type="spellStart"/>
+            <w:r>
+              <w:t>ms</w:t>
+            </w:r>
+            <w:proofErr w:type="spellEnd"/>
+            <w:r>
+              <w:t>)</w:t>
+            </w:r>
+          </w:p>
+        </w:tc>
+        <w:tc>
+          <w:tcPr>
+            <w:tcW w:w="1804" w:type="dxa"/>
+          </w:tcPr>
+          <w:p>
+            <w:r>
+              <w:t>Time for 500000 duplicates (</w:t>
+            </w:r>
+            <w:proofErr w:type="spellStart"/>
+            <w:r>
+              <w:t>ms</w:t>
+            </w:r>
+            <w:proofErr w:type="spellEnd"/>
+            <w:r>
+              <w:t>)</w:t>
+            </w:r>
+          </w:p>
+        </w:tc>
+      </w:tr>
+      <w:tr>
+        <w:tc>
+          <w:tcPr>
+            <w:tcW w:w="1803" w:type="dxa"/>
+          </w:tcPr>
+          <w:p>
+            <w:r>
+              <w:t>5</w:t>
+            </w:r>
+          </w:p>
+        </w:tc>
+        <w:tc>
+          <w:tcPr>
+            <w:tcW w:w="1803" w:type="dxa"/>
+          </w:tcPr>
+          <w:p>
+            <w:r>
+              <w:t>1</w:t>
+            </w:r>
+          </w:p>
+        </w:tc>
+        <w:tc>
+          <w:tcPr>
+            <w:tcW w:w="1803" w:type="dxa"/>
+          </w:tcPr>
+          <w:p>
+            <w:r>
+              <w:t>34</w:t>
+            </w:r>
+          </w:p>
+        </w:tc>
+        <w:tc>
+          <w:tcPr>
+            <w:tcW w:w="1803" w:type="dxa"/>
+          </w:tcPr>
+          <w:p>
+            <w:r>
+              <w:t>72</w:t>
+            </w:r>
+          </w:p>
+        </w:tc>
+        <w:tc>
+          <w:tcPr>
+            <w:tcW w:w="1804" w:type="dxa"/>
+          </w:tcPr>
+          <w:p>
+            <w:r>
+              <w:t>236</w:t>
+            </w:r>
+          </w:p>
+        </w:tc>
+      </w:tr>
+      <w:tr>
+        <w:tc>
+          <w:tcPr>
+            <w:tcW w:w="1803" w:type="dxa"/>
+          </w:tcPr>
+          <w:p>
+            <w:r>
+              <w:t>10</w:t>
+            </w:r>
+          </w:p>
+        </w:tc>
+        <w:tc>
+          <w:tcPr>
+            <w:tcW w:w="1803" w:type="dxa"/>
+          </w:tcPr>
+          <w:p>
+            <w:r>
+              <w:t>1</w:t>
+            </w:r>
+          </w:p>
+        </w:tc>
+        <w:tc>
+          <w:tcPr>
+            <w:tcW w:w="1803" w:type="dxa"/>
+          </w:tcPr>
+          <w:p>
+            <w:r>
+              <w:t>31</w:t>
+            </w:r>
+          </w:p>
+        </w:tc>
+        <w:tc>
+          <w:tcPr>
+            <w:tcW w:w="1803" w:type="dxa"/>
+          </w:tcPr>
+          <w:p>
+            <w:r>
+              <w:t>67</w:t>
+            </w:r>
+          </w:p>
+        </w:tc>
+        <w:tc>
+          <w:tcPr>
+            <w:tcW w:w="1804" w:type="dxa"/>
+          </w:tcPr>
+          <w:p>
+            <w:r>
+              <w:t>231</w:t>
+            </w:r>
+          </w:p>
+        </w:tc>
+      </w:tr>
+      <w:tr>
+        <w:tc>
+          <w:tcPr>
+            <w:tcW w:w="1803" w:type="dxa"/>
+          </w:tcPr>
+          <w:p>
+            <w:r>
+              <w:t>15</w:t>
+            </w:r>
+          </w:p>
+        </w:tc>
+        <w:tc>
+          <w:tcPr>
+            <w:tcW w:w="1803" w:type="dxa"/>
+          </w:tcPr>
+          <w:p>
+            <w:r>
+              <w:t>1</w:t>
+            </w:r>
+          </w:p>
+        </w:tc>
+        <w:tc>
+          <w:tcPr>
+            <w:tcW w:w="1803" w:type="dxa"/>
+          </w:tcPr>
+          <w:p>
+            <w:r>
+              <w:t>30</w:t>
+            </w:r>
+          </w:p>
+        </w:tc>
+        <w:tc>
+          <w:tcPr>
+            <w:tcW w:w="1803" w:type="dxa"/>
+          </w:tcPr>
+          <w:p>
+            <w:r>
+              <w:t>63</w:t>
+            </w:r>
+          </w:p>
+        </w:tc>
+        <w:tc>
+          <w:tcPr>
+            <w:tcW w:w="1804" w:type="dxa"/>
+          </w:tcPr>
+          <w:p>
+            <w:r>
+              <w:t>224</w:t>
+            </w:r>
+          </w:p>
+        </w:tc>
+      </w:tr>
+      <w:tr>
+        <w:tc>
+          <w:tcPr>
+            <w:tcW w:w="1803" w:type="dxa"/>
+          </w:tcPr>
+          <w:p>
+            <w:r>
+              <w:t>20</w:t>
+            </w:r>
+          </w:p>
+        </w:tc>
+        <w:tc>
+          <w:tcPr>
+            <w:tcW w:w="1803" w:type="dxa"/>
+          </w:tcPr>
+          <w:p>
+            <w:r>
+              <w:t>1</w:t>
+            </w:r>
+          </w:p>
+        </w:tc>
+        <w:tc>
+          <w:tcPr>
+            <w:tcW w:w="1803" w:type="dxa"/>
+          </w:tcPr>
+          <w:p>
+            <w:r>
+              <w:t>29</w:t>
+            </w:r>
+          </w:p>
+        </w:tc>
+        <w:tc>
+          <w:tcPr>
+            <w:tcW w:w="1803" w:type="dxa"/>
+          </w:tcPr>
+          <w:p>
+            <w:r>
+              <w:t>60</w:t>
+            </w:r>
+          </w:p>
+        </w:tc>
+        <w:tc>
+          <w:tcPr>
+            <w:tcW w:w="1804" w:type="dxa"/>
+          </w:tcPr>
+          <w:p>
+            <w:r>
+              <w:t>229</w:t>
+            </w:r>
+          </w:p>
+        </w:tc>
+      </w:tr>
+      <w:tr>
+        <w:tc>
+          <w:tcPr>
+            <w:tcW w:w="1803" w:type="dxa"/>
+          </w:tcPr>
+          <w:p>
+            <w:r>
+              <w:t>25</w:t>
+            </w:r>
+          </w:p>
+        </w:tc>
+        <w:tc>
+          <w:tcPr>
+            <w:tcW w:w="1803" w:type="dxa"/>
+          </w:tcPr>
+          <w:p>
+            <w:r>
+              <w:t>1</w:t>
+            </w:r>
+          </w:p>
+        </w:tc>
+        <w:tc>
+          <w:tcPr>
+            <w:tcW w:w="1803" w:type="dxa"/>
+          </w:tcPr>
+          <w:p>
+            <w:r>
+              <w:t>29</w:t>
+            </w:r>
+          </w:p>
+        </w:tc>
+        <w:tc>
+          <w:tcPr>
+            <w:tcW w:w="1803" w:type="dxa"/>
+          </w:tcPr>
+          <w:p>
+            <w:r>
+              <w:t>58</w:t>
+            </w:r>
+          </w:p>
+        </w:tc>
+        <w:tc>
+          <w:tcPr>
+            <w:tcW w:w="1804" w:type="dxa"/>
+          </w:tcPr>
+          <w:p>
+            <w:r>
+              <w:t>225</w:t>
+            </w:r>
+          </w:p>
+        </w:tc>
+      </w:tr>
+      <w:tr>
+        <w:tc>
+          <w:tcPr>
+            <w:tcW w:w="1803" w:type="dxa"/>
+          </w:tcPr>
+          <w:p>
+            <w:r>
+              <w:t>30</w:t>
+            </w:r>
+          </w:p>
+        </w:tc>
+        <w:tc>
+          <w:tcPr>
+            <w:tcW w:w="1803" w:type="dxa"/>
+          </w:tcPr>
+          <w:p>
+            <w:r>
+              <w:t>1</w:t>
+            </w:r>
+          </w:p>
+        </w:tc>
+        <w:tc>
+          <w:tcPr>
+            <w:tcW w:w="1803" w:type="dxa"/>
+          </w:tcPr>
+          <w:p>
+            <w:r>
+              <w:t>30</w:t>
+            </w:r>
+          </w:p>
+        </w:tc>
+        <w:tc>
+          <w:tcPr>
+            <w:tcW w:w="1803" w:type="dxa"/>
+          </w:tcPr>
+          <w:p>
+            <w:r>
+              <w:t>58</w:t>
+            </w:r>
+          </w:p>
+        </w:tc>
+        <w:tc>
+          <w:tcPr>
+            <w:tcW w:w="1804" w:type="dxa"/>
+          </w:tcPr>
+          <w:p>
+            <w:r>
+              <w:t>234</w:t>
+            </w:r>
+          </w:p>
+        </w:tc>
+      </w:tr>
+      <w:tr>
+        <w:tc>
+          <w:tcPr>
+            <w:tcW w:w="1803" w:type="dxa"/>
+          </w:tcPr>
+          <w:p>
+            <w:r>
+              <w:t>45</w:t>
+            </w:r>
+          </w:p>
+        </w:tc>
+        <w:tc>
+          <w:tcPr>
+            <w:tcW w:w="1803" w:type="dxa"/>
+          </w:tcPr>
+          <w:p>
+            <w:r>
+              <w:t>1</w:t>
+            </w:r>
+          </w:p>
+        </w:tc>
+        <w:tc>
+          <w:tcPr>
+            <w:tcW w:w="1803" w:type="dxa"/>
+          </w:tcPr>
+          <w:p>
+            <w:r>
+              <w:t>29</w:t>
+            </w:r>
+          </w:p>
+        </w:tc>
+        <w:tc>
+          <w:tcPr>
+            <w:tcW w:w="1803" w:type="dxa"/>
+          </w:tcPr>
+          <w:p>
+            <w:r>
+              <w:t>58</w:t>
+            </w:r>
+          </w:p>
+        </w:tc>
+        <w:tc>
+          <w:tcPr>
+            <w:tcW w:w="1804" w:type="dxa"/>
+          </w:tcPr>
+          <w:p>
+            <w:r>
+              <w:t>224</w:t>
+            </w:r>
+          </w:p>
+        </w:tc>
+      </w:tr>
+      <w:tr>
+        <w:tc>
+          <w:tcPr>
+            <w:tcW w:w="1803" w:type="dxa"/>
+          </w:tcPr>
+          <w:p>
+            <w:r>
+              <w:t>50</w:t>
+            </w:r>
+          </w:p>
+        </w:tc>
+        <w:tc>
+          <w:tcPr>
+            <w:tcW w:w="1803" w:type="dxa"/>
+          </w:tcPr>
+          <w:p>
+            <w:r>
+              <w:t>1</w:t>
+            </w:r>
+          </w:p>
+        </w:tc>
+        <w:tc>
+          <w:tcPr>
+            <w:tcW w:w="1803" w:type="dxa"/>
+          </w:tcPr>
+          <w:p>
+            <w:r>
+              <w:t>31</w:t>
+            </w:r>
+          </w:p>
+        </w:tc>
+        <w:tc>
+          <w:tcPr>
+            <w:tcW w:w="1803" w:type="dxa"/>
+          </w:tcPr>
+          <w:p>
+            <w:r>
+              <w:t>60</w:t>
+            </w:r>
+          </w:p>
+        </w:tc>
+        <w:tc>
+          <w:tcPr>
+            <w:tcW w:w="1804" w:type="dxa"/>
+          </w:tcPr>
+          <w:p>
+            <w:r>
+              <w:t>228</w:t>
+            </w:r>
+          </w:p>
+        </w:tc>
+      </w:tr>
+      <w:tr>
+        <w:tc>
+          <w:tcPr>
+            <w:tcW w:w="1803" w:type="dxa"/>
+          </w:tcPr>
+          <w:p>
+            <w:r>
+              <w:t>75</w:t>
+            </w:r>
+          </w:p>
+        </w:tc>
+        <w:tc>
+          <w:tcPr>
+            <w:tcW w:w="1803" w:type="dxa"/>
+          </w:tcPr>
+          <w:p>
+            <w:r>
+              <w:t>1</w:t>
+            </w:r>
+          </w:p>
+        </w:tc>
+        <w:tc>
+          <w:tcPr>
+            <w:tcW w:w="1803" w:type="dxa"/>
+          </w:tcPr>
+          <w:p>
+            <w:r>
+              <w:t>29</w:t>
+            </w:r>
+          </w:p>
+        </w:tc>
+        <w:tc>
+          <w:tcPr>
+            <w:tcW w:w="1803" w:type="dxa"/>
+          </w:tcPr>
+          <w:p>
+            <w:r>
+              <w:t>60</w:t>
+            </w:r>
+          </w:p>
+        </w:tc>
+        <w:tc>
+          <w:tcPr>
+            <w:tcW w:w="1804" w:type="dxa"/>
+          </w:tcPr>
+          <w:p>
+            <w:r>
+              <w:t>247</w:t>
+            </w:r>
+          </w:p>
+        </w:tc>
+      </w:tr>
+      <w:tr>
+        <w:tc>
+          <w:tcPr>
+            <w:tcW w:w="1803" w:type="dxa"/>
+          </w:tcPr>
+          <w:p>
+            <w:r>
+              <w:t>100</w:t>
+            </w:r>
+          </w:p>
+        </w:tc>
+        <w:tc>
+          <w:tcPr>
+            <w:tcW w:w="1803" w:type="dxa"/>
+          </w:tcPr>
+          <w:p>
+            <w:r>
+              <w:t>1</w:t>
+            </w:r>
+          </w:p>
+        </w:tc>
+        <w:tc>
+          <w:tcPr>
+            <w:tcW w:w="1803" w:type="dxa"/>
+          </w:tcPr>
+          <w:p>
+            <w:r>
+              <w:t>30</w:t>
+            </w:r>
+          </w:p>
+        </w:tc>
+        <w:tc>
+          <w:tcPr>
+            <w:tcW w:w="1803" w:type="dxa"/>
+          </w:tcPr>
+          <w:p>
+            <w:r>
+              <w:t>59</w:t>
+            </w:r>
+          </w:p>
+        </w:tc>
+        <w:tc>
+          <w:tcPr>
+            <w:tcW w:w="1804" w:type="dxa"/>
+          </w:tcPr>
+          <w:p>
+            <w:r>
+              <w:t>222</w:t>
+            </w:r>
+          </w:p>
+        </w:tc>
+      </w:tr>
+      <w:tr>
+        <w:tc>
+          <w:tcPr>
+            <w:tcW w:w="1803" w:type="dxa"/>
+          </w:tcPr>
+          <w:p>
+            <w:r>
+              <w:t>250</w:t>
+            </w:r>
+          </w:p>
+        </w:tc>
+        <w:tc>
+          <w:tcPr>
+            <w:tcW w:w="1803" w:type="dxa"/>
+          </w:tcPr>
+          <w:p>
+            <w:r>
+              <w:t>1</w:t>
+            </w:r>
+          </w:p>
+        </w:tc>
+        <w:tc>
+          <w:tcPr>
+            <w:tcW w:w="1803" w:type="dxa"/>
+          </w:tcPr>
+          <w:p>
+            <w:r>
+              <w:t>31</w:t>
+            </w:r>
+          </w:p>
+        </w:tc>
+        <w:tc>
+          <w:tcPr>
+            <w:tcW w:w="1803" w:type="dxa"/>
+          </w:tcPr>
+          <w:p>
+            <w:r>
+              <w:t>63</w:t>
+            </w:r>
+          </w:p>
+        </w:tc>
+        <w:tc>
+          <w:tcPr>
+            <w:tcW w:w="1804" w:type="dxa"/>
+          </w:tcPr>
+          <w:p>
+            <w:r>
+              <w:t>220</w:t>
+            </w:r>
+          </w:p>
+        </w:tc>
+      </w:tr>
+      <w:tr>
+        <w:tc>
+          <w:tcPr>
+            <w:tcW w:w="1803" w:type="dxa"/>
+          </w:tcPr>
+          <w:p>
+            <w:r>
+              <w:t>500</w:t>
+            </w:r>
+          </w:p>
+        </w:tc>
+        <w:tc>
+          <w:tcPr>
+            <w:tcW w:w="1803" w:type="dxa"/>
+          </w:tcPr>
+          <w:p>
+            <w:r>
+              <w:t>1</w:t>
+            </w:r>
+          </w:p>
+        </w:tc>
+        <w:tc>
+          <w:tcPr>
+            <w:tcW w:w="1803" w:type="dxa"/>
+          </w:tcPr>
+          <w:p>
+            <w:r>
+              <w:t>35</w:t>
+            </w:r>
+          </w:p>
+        </w:tc>
+        <w:tc>
+          <w:tcPr>
+            <w:tcW w:w="1803" w:type="dxa"/>
+          </w:tcPr>
+          <w:p>
+            <w:r>
+              <w:t>71</w:t>
+            </w:r>
+          </w:p>
+        </w:tc>
+        <w:tc>
+          <w:tcPr>
+            <w:tcW w:w="1804" w:type="dxa"/>
+          </w:tcPr>
+          <w:p>
+            <w:r>
+              <w:t>277</w:t>
+            </w:r>
+          </w:p>
+        </w:tc>
+      </w:tr>
+      <w:tr>
+        <w:tc>
+          <w:tcPr>
+            <w:tcW w:w="1803" w:type="dxa"/>
+          </w:tcPr>
+          <w:p>
+            <w:r>
+              <w:t>750</w:t>
+            </w:r>
+          </w:p>
+        </w:tc>
+        <w:tc>
+          <w:tcPr>
+            <w:tcW w:w="1803" w:type="dxa"/>
+          </w:tcPr>
+          <w:p>
+            <w:r>
+              <w:t>1</w:t>
+            </w:r>
+          </w:p>
+        </w:tc>
+        <w:tc>
+          <w:tcPr>
+            <w:tcW w:w="1803" w:type="dxa"/>
+          </w:tcPr>
+          <w:p>
+            <w:r>
+              <w:t>40</w:t>
+            </w:r>
+          </w:p>
+        </w:tc>
+        <w:tc>
+          <w:tcPr>
+            <w:tcW w:w="1803" w:type="dxa"/>
+          </w:tcPr>
+          <w:p>
+            <w:r>
+              <w:t>80</w:t>
+            </w:r>
+          </w:p>
+        </w:tc>
+        <w:tc>
+          <w:tcPr>
+            <w:tcW w:w="1804" w:type="dxa"/>
+          </w:tcPr>
+          <w:p>
+            <w:r>
+              <w:t>130</w:t>
+            </w:r>
+          </w:p>
+        </w:tc>
+      </w:tr>
+      <w:tr>
+        <w:tc>
+          <w:tcPr>
+            <w:tcW w:w="1803" w:type="dxa"/>
+          </w:tcPr>
+          <w:p>
+            <w:r>
+              <w:t>1000</w:t>
+            </w:r>
+          </w:p>
+        </w:tc>
+        <w:tc>
+          <w:tcPr>
+            <w:tcW w:w="1803" w:type="dxa"/>
+          </w:tcPr>
+          <w:p>
+            <w:r>
+              <w:t>1</w:t>
+            </w:r>
+          </w:p>
+        </w:tc>
+        <w:tc>
+          <w:tcPr>
+            <w:tcW w:w="1803" w:type="dxa"/>
+          </w:tcPr>
+          <w:p>
+            <w:r>
+              <w:t>45</w:t>
+            </w:r>
+          </w:p>
+        </w:tc>
+        <w:tc>
+          <w:tcPr>
+            <w:tcW w:w="1803" w:type="dxa"/>
+          </w:tcPr>
+          <w:p>
+            <w:r>
+              <w:t>91</w:t>
+            </w:r>
+          </w:p>
+        </w:tc>
+        <w:tc>
+          <w:tcPr>
+            <w:tcW w:w="1804" w:type="dxa"/>
+          </w:tcPr>
+          <w:p>
+            <w:r>
+              <w:t>81</w:t>
+            </w:r>
+          </w:p>
+        </w:tc>
+      </w:tr>
+      <w:tr>
+        <w:tc>
+          <w:tcPr>
+            <w:tcW w:w="1803" w:type="dxa"/>
+          </w:tcPr>
+          <w:p>
+            <w:r>
+              <w:t>2500</w:t>
+            </w:r>
+          </w:p>
+        </w:tc>
+        <w:tc>
+          <w:tcPr>
+            <w:tcW w:w="1803" w:type="dxa"/>
+          </w:tcPr>
+          <w:p>
+            <w:r>
+              <w:t>3</w:t>
+            </w:r>
+          </w:p>
+        </w:tc>
+        <w:tc>
+          <w:tcPr>
+            <w:tcW w:w="1803" w:type="dxa"/>
+          </w:tcPr>
+          <w:p>
+            <w:r>
+              <w:t>79</w:t>
+            </w:r>
+          </w:p>
+        </w:tc>
+        <w:tc>
+          <w:tcPr>
+            <w:tcW w:w="1803" w:type="dxa"/>
+          </w:tcPr>
+          <w:p>
+            <w:r>
+              <w:t>159</w:t>
+            </w:r>
+          </w:p>
+        </w:tc>
+        <w:tc>
+          <w:tcPr>
+            <w:tcW w:w="1804" w:type="dxa"/>
+          </w:tcPr>
+          <w:p>
+            <w:r>
+              <w:t>52</w:t>
+            </w:r>
+          </w:p>
+        </w:tc>
+      </w:tr>
+      <w:tr>
+        <w:tc>
+          <w:tcPr>
+            <w:tcW w:w="1803" w:type="dxa"/>
+          </w:tcPr>
+          <w:p>
+            <w:r>
+              <w:t>5000</w:t>
+            </w:r>
+          </w:p>
+        </w:tc>
+        <w:tc>
+          <w:tcPr>
+            <w:tcW w:w="1803" w:type="dxa"/>
+          </w:tcPr>
+          <w:p>
+            <w:r>
+              <w:t>5</w:t>
+            </w:r>
+          </w:p>
+        </w:tc>
+        <w:tc>
+          <w:tcPr>
+            <w:tcW w:w="1803" w:type="dxa"/>
+          </w:tcPr>
+          <w:p>
+            <w:r>
+              <w:t>141</w:t>
+            </w:r>
+          </w:p>
+        </w:tc>
+        <w:tc>
+          <w:tcPr>
+            <w:tcW w:w="1803" w:type="dxa"/>
+          </w:tcPr>
+          <w:p>
+            <w:r>
+              <w:t>269</w:t>
+            </w:r>
+          </w:p>
+        </w:tc>
+        <w:tc>
+          <w:tcPr>
+            <w:tcW w:w="1804" w:type="dxa"/>
+          </w:tcPr>
+          <w:p>
+            <w:r>
+              <w:t>99</w:t>
+            </w:r>
+          </w:p>
+        </w:tc>
+      </w:tr>
+    </w:tbl>
+    <w:p>
+      <w:r>
+        <w:t xml:space="preserve"> </w:t>
+      </w:r>
+    </w:p>
+    <w:p>
+      <w:r>
+        <w:t xml:space="preserve">It can be seen that the subarray size is peaking in the double digits, but the time taken for the duplicate array continues to decrease and hits its peak at k=2500 (results may vary significantly). </w:t>
+      </w:r>
+      <w:r>
+        <w:t>I believe this is some empirical evidence to support my earlier claims of insertion sort dealing with duplicates better than quicksort.</w:t>
+      </w:r>
+    </w:p>
+    <w:p>
+      <w:r>
+        <w:t xml:space="preserve">The fact that the pivot is required each time is a good reason as to why median of three is slower than insertion quicksort. Median of three </w:t>
+      </w:r>
+      <w:r>
+        <w:t xml:space="preserve">picks </w:t>
+      </w:r>
+      <w:r>
+        <w:t>three elements, sort them and pick the middle one.</w:t>
+      </w:r>
+    </w:p>
+    <w:p>
+      <w:r>
+        <w:lastRenderedPageBreak/>
+        <w:t>Albeit</w:t>
+      </w:r>
+      <w:r>
+        <w:t xml:space="preserve"> this is more effective than the standard quicksort because it avoids worst-case scenarios for quicksort where the right-most element (standard pivot for basic quicksort) is the largest element and there are no elements split on the pivot, effectively removing only one element from the array.</w:t>
       </w:r>
     </w:p>
     <w:p>
@@ -341,7 +1877,13 @@
         <w:t xml:space="preserve">is actually the slowest quicksort (bar basic) and, from my perspective, this is a result </w:t>
       </w:r>
       <w:r>
-        <w:t xml:space="preserve">of the arrays not having a large number of duplicates. Without </w:t>
+        <w:t xml:space="preserve">of the arrays not having a </w:t>
+      </w:r>
+      <w:r>
+        <w:t>large enough</w:t>
+      </w:r>
+      <w:r>
+        <w:t xml:space="preserve"> number of duplicates. Without </w:t>
       </w:r>
       <w:r>
         <w:rPr>
@@ -351,7 +1893,42 @@
         <w:t xml:space="preserve">any </w:t>
       </w:r>
       <w:r>
-        <w:t>duplicates, the 3-way partitioning method becomes the same as standard quicksort, so 3-way partitioning is better with a number of duplicates. Although 3-way portioning is faster than standard quicksort in these cases, since there is a small number of duplicates.</w:t>
+        <w:t xml:space="preserve">duplicates, the 3-way partitioning method becomes the same as standard quicksort, so 3-way partitioning is better with a number of duplicates. Although 3-way </w:t>
+      </w:r>
+      <w:r>
+        <w:t>partitioning</w:t>
+      </w:r>
+      <w:r>
+        <w:t xml:space="preserve"> is faster than standard quicksort in these cases</w:t>
+      </w:r>
+      <w:r>
+        <w:t>, since duplicates do exist</w:t>
+      </w:r>
+      <w:r>
+        <w:t>.</w:t>
+      </w:r>
+    </w:p>
+    <w:p>
+      <w:r>
+        <w:t>3-Way Partitioning works such that it picks the right-most element</w:t>
+      </w:r>
+      <w:r>
+        <w:t>, in this case,</w:t>
+      </w:r>
+      <w:r>
+        <w:t xml:space="preserve"> and partitions like standard. However, if the element being compared to pivot is the </w:t>
+      </w:r>
+      <w:r>
+        <w:t>s</w:t>
+      </w:r>
+      <w:r>
+        <w:t>ame, it is not moved (and consequently ends up next to the pivot). Creat</w:t>
+      </w:r>
+      <w:r>
+        <w:t xml:space="preserve">ing </w:t>
+      </w:r>
+      <w:r>
+        <w:t>a situation where the pivot, and its equals, are already sorted and only have to sort the content on the left of the left-most duplicate and content to the right of the right-most duplicate.</w:t>
       </w:r>
     </w:p>
     <w:p>
@@ -369,6 +1946,15 @@
       </w:r>
       <w:r>
         <w:t xml:space="preserve">This is an important test case, and more real-world relevant in my opinion because it is dealing with a number of duplicates too. </w:t>
+      </w:r>
+      <w:r>
+        <w:t xml:space="preserve">There </w:t>
+      </w:r>
+      <w:r>
+        <w:t>are</w:t>
+      </w:r>
+      <w:r>
+        <w:t xml:space="preserve"> 49999 unique numbers in int500k.txt and 621 in dutch.txt (both with 500000 elements in them).</w:t>
       </w:r>
     </w:p>
     <w:p>
@@ -412,10 +1998,15 @@
     </w:p>
     <w:p>
       <w:r>
-        <w:t xml:space="preserve">Median of three could end up picking three elements, where two or three are the same, and having a very bad partition. Standard quicksort can do the same, if the right-most element is a duplicate and the largest, being very, very slow. Insertion quicksort is marginally better off as it will not have to deal with duplicates at the lower subarrays and insertion sort is pretty efficient on duplicates. </w:t>
-      </w:r>
-    </w:p>
-    <w:p/>
+        <w:t xml:space="preserve">Median of three could end up picking three elements, where two or three are the same, and having a very bad partition. Standard quicksort can do the same, if the right-most element is a duplicate and the largest, being very, very slow. Insertion quicksort is marginally better off as it will not have to deal with duplicates at the lower subarrays and insertion sort is </w:t>
+      </w:r>
+      <w:r>
+        <w:t>fairly efficient</w:t>
+      </w:r>
+      <w:r>
+        <w:t xml:space="preserve"> on duplicates. </w:t>
+      </w:r>
+    </w:p>
     <w:p>
       <w:pPr>
         <w:rPr>
@@ -481,7 +2072,14 @@
     </w:p>
     <w:p>
       <w:r>
-        <w:t>Merge Sort is a stable algorithm which is important but not for an array. This means that merge-sort is more effective than 3-way quicksort in situations whe</w:t>
+        <w:lastRenderedPageBreak/>
+        <w:t xml:space="preserve">Merge Sort is a stable algorithm which is important but not for an </w:t>
+      </w:r>
+      <w:r>
+        <w:t xml:space="preserve">integer </w:t>
+      </w:r>
+      <w:r>
+        <w:t>array. This means that merge-sort is more effective than 3-way quicksort in situations whe</w:t>
       </w:r>
       <w:r>
         <w:t>n</w:t>
@@ -511,22 +2109,61 @@
     </w:p>
     <w:p>
       <w:r>
-        <w:t>GenerateInput.java is the class containing the algorithm for creating an array (and further writing to a txt file). This can be made through calling the generateOutput(int numberOfElements, String filename) method.</w:t>
-      </w:r>
-    </w:p>
-    <w:p>
-      <w:r>
-        <w:t>This is already prepared in the main method of GenerateInput (as it mostly independent of the other classes).</w:t>
-      </w:r>
-    </w:p>
-    <w:p>
-      <w:r>
-        <w:t>The algorithm functions such that it creates an array of fixed size, and it is pairing elements. It will put the largest number possible at the left side, and the next largest (one less) on the right side. This goes back and forward, decrementing each time it goes from one side to the other.</w:t>
-      </w:r>
-    </w:p>
-    <w:p>
-      <w:r>
-        <w:t xml:space="preserve">Aiming to create a worst-case scenario for median-of-three, we want to ensure that the partition is as lopsided as possible. With the median of three going to pick three integers where: </w:t>
+        <w:t xml:space="preserve">GenerateInput.java is the class containing the algorithm for creating an array (and further writing to a txt file). This can be made through calling the </w:t>
+      </w:r>
+      <w:proofErr w:type="spellStart"/>
+      <w:r>
+        <w:t>generateOutput</w:t>
+      </w:r>
+      <w:proofErr w:type="spellEnd"/>
+      <w:r>
+        <w:t xml:space="preserve">(int </w:t>
+      </w:r>
+      <w:proofErr w:type="spellStart"/>
+      <w:r>
+        <w:t>numberOfElements</w:t>
+      </w:r>
+      <w:proofErr w:type="spellEnd"/>
+      <w:r>
+        <w:t>, String filename) method.</w:t>
+      </w:r>
+    </w:p>
+    <w:p>
+      <w:r>
+        <w:t xml:space="preserve">This is already prepared in the main method of </w:t>
+      </w:r>
+      <w:proofErr w:type="spellStart"/>
+      <w:r>
+        <w:t>GenerateInput</w:t>
+      </w:r>
+      <w:proofErr w:type="spellEnd"/>
+      <w:r>
+        <w:t xml:space="preserve"> (as it mostly independent of the other classes).</w:t>
+      </w:r>
+    </w:p>
+    <w:p>
+      <w:r>
+        <w:t>The algorithm functions such that it creates an array of fixed size, and it is pairing elements</w:t>
+      </w:r>
+      <w:r>
+        <w:t>,</w:t>
+      </w:r>
+      <w:r>
+        <w:t xml:space="preserve"> {N, N-1}</w:t>
+      </w:r>
+      <w:r>
+        <w:t>. It will put the largest number possible at the left side, and the next largest on the right side. This goes back and forward, decrementing each time it goes from one side to the other.</w:t>
+      </w:r>
+    </w:p>
+    <w:p>
+      <w:r>
+        <w:t>Aiming to create a worst-case scenario for median-of-three, we want to ensure that the partition is as lopsided as possible. With the median of three going to pick</w:t>
+      </w:r>
+      <w:r>
+        <w:t xml:space="preserve"> the</w:t>
+      </w:r>
+      <w:r>
+        <w:t xml:space="preserve"> three integers where: </w:t>
       </w:r>
     </w:p>
     <w:p>
@@ -565,7 +2202,13 @@
         </w:numPr>
       </w:pPr>
       <w:r>
-        <w:t xml:space="preserve">K – middle number, guaranteed to be lower for </w:t>
+        <w:t>K – middle number, guaranteed to be</w:t>
+      </w:r>
+      <w:r>
+        <w:t xml:space="preserve"> smallest</w:t>
+      </w:r>
+      <w:r>
+        <w:t xml:space="preserve"> for </w:t>
       </w:r>
       <w:r>
         <w:t xml:space="preserve">array length </w:t>
@@ -619,28 +2262,7 @@
     </w:p>
     <w:p>
       <w:r>
-        <w:t xml:space="preserve">I would have tested at a greater scale about this algorithm, however I cannot avoid getting </w:t>
-      </w:r>
-      <w:r>
-        <w:t>S</w:t>
-      </w:r>
-      <w:r>
-        <w:t>tack</w:t>
-      </w:r>
-      <w:r>
-        <w:t>O</w:t>
-      </w:r>
-      <w:r>
-        <w:t>verflow errors at test cases greater than 30k. If your computer is stronger, you can test in my main method</w:t>
-      </w:r>
-      <w:r>
-        <w:t xml:space="preserve"> of</w:t>
-      </w:r>
-      <w:r>
-        <w:t xml:space="preserve"> GenerateInput</w:t>
-      </w:r>
-      <w:r>
-        <w:t>, there are instructions.</w:t>
+        <w:t>My computer can literally not take cases greater than 30k, feel free to test though. I created extra test files that I will include in submission.</w:t>
       </w:r>
     </w:p>
     <w:p>
@@ -651,7 +2273,15 @@
         <w:t>Note</w:t>
       </w:r>
       <w:r>
-        <w:t xml:space="preserve">: The order in which you run functions will have an impact on the timing so theory is more important in this scenario in my opinion. (mCoding has a good video on it: </w:t>
+        <w:t>: The order in which you run functions will have an impact on the timing so theory is more important in this scenario in my opinion. (</w:t>
+      </w:r>
+      <w:proofErr w:type="spellStart"/>
+      <w:r>
+        <w:t>mCoding</w:t>
+      </w:r>
+      <w:proofErr w:type="spellEnd"/>
+      <w:r>
+        <w:t xml:space="preserve"> has a good video on it: </w:t>
       </w:r>
       <w:hyperlink r:id="rId5" w:history="1">
         <w:r>
@@ -1602,6 +3232,25 @@
       <w:shd w:val="clear" w:color="auto" w:fill="E1DFDD"/>
     </w:rPr>
   </w:style>
+  <w:style w:type="table" w:styleId="TableGrid">
+    <w:name w:val="Table Grid"/>
+    <w:basedOn w:val="TableNormal"/>
+    <w:uiPriority w:val="39"/>
+    <w:rsid w:val="00E36588"/>
+    <w:pPr>
+      <w:spacing w:after="0" w:line="240" w:lineRule="auto"/>
+    </w:pPr>
+    <w:tblPr>
+      <w:tblBorders>
+        <w:top w:val="single" w:sz="4" w:space="0" w:color="auto"/>
+        <w:left w:val="single" w:sz="4" w:space="0" w:color="auto"/>
+        <w:bottom w:val="single" w:sz="4" w:space="0" w:color="auto"/>
+        <w:right w:val="single" w:sz="4" w:space="0" w:color="auto"/>
+        <w:insideH w:val="single" w:sz="4" w:space="0" w:color="auto"/>
+        <w:insideV w:val="single" w:sz="4" w:space="0" w:color="auto"/>
+      </w:tblBorders>
+    </w:tblPr>
+  </w:style>
 </w:styles>
 </file>
 

</xml_diff>

<commit_message>
ADS2 AE1 - DONE - SUBMITTED
</commit_message>
<xml_diff>
--- a/SecondYear/ADS2/AE1/ADS2 - AE1 - Report.docx
+++ b/SecondYear/ADS2/AE1/ADS2 - AE1 - Report.docx
@@ -93,6 +93,18 @@
           <w:u w:val="single"/>
         </w:rPr>
         <w:t>Instructions:</w:t>
+      </w:r>
+    </w:p>
+    <w:p>
+      <w:pPr>
+        <w:pStyle w:val="ListParagraph"/>
+        <w:numPr>
+          <w:ilvl w:val="0"/>
+          <w:numId w:val="2"/>
+        </w:numPr>
+      </w:pPr>
+      <w:r>
+        <w:t>Make sure that all four java files are in the same package, in a java project.</w:t>
       </w:r>
     </w:p>
     <w:p>
@@ -130,31 +142,7 @@
     </w:p>
     <w:p>
       <w:r>
-        <w:t xml:space="preserve">Primary method for testing all algorithms is </w:t>
-      </w:r>
-      <w:proofErr w:type="spellStart"/>
-      <w:r>
-        <w:t>testRunSorting</w:t>
-      </w:r>
-      <w:proofErr w:type="spellEnd"/>
-      <w:r>
-        <w:t xml:space="preserve">(int </w:t>
-      </w:r>
-      <w:proofErr w:type="spellStart"/>
-      <w:r>
-        <w:t>numberOfRuns</w:t>
-      </w:r>
-      <w:proofErr w:type="spellEnd"/>
-      <w:r>
-        <w:t xml:space="preserve">, int </w:t>
-      </w:r>
-      <w:proofErr w:type="spellStart"/>
-      <w:r>
-        <w:t>subarraySize</w:t>
-      </w:r>
-      <w:proofErr w:type="spellEnd"/>
-      <w:r>
-        <w:t xml:space="preserve">), which is already in the main method, changes can be made as desired. </w:t>
+        <w:t xml:space="preserve">Primary method for testing all algorithms is testRunSorting(int numberOfRuns, int subarraySize), which is already in the main method, changes can be made as desired. </w:t>
       </w:r>
     </w:p>
     <w:p>
@@ -164,23 +152,7 @@
     </w:p>
     <w:p>
       <w:r>
-        <w:t xml:space="preserve">The </w:t>
-      </w:r>
-      <w:proofErr w:type="spellStart"/>
-      <w:r>
-        <w:t>compareAlgorithms</w:t>
-      </w:r>
-      <w:proofErr w:type="spellEnd"/>
-      <w:r>
-        <w:t xml:space="preserve"> method (in </w:t>
-      </w:r>
-      <w:proofErr w:type="spellStart"/>
-      <w:r>
-        <w:t>TimeSortingAlgorithm</w:t>
-      </w:r>
-      <w:proofErr w:type="spellEnd"/>
-      <w:r>
-        <w:t>)</w:t>
+        <w:t>The compareAlgorithms method (in TimeSortingAlgorithm)</w:t>
       </w:r>
       <w:r>
         <w:t xml:space="preserve"> is comprised of other private static methods, which are primarily the other sorting algorithms (which can be commented out and will </w:t>
@@ -218,15 +190,7 @@
         <w:t xml:space="preserve">Each algorithm contains a check to ensure that if an array is not correctly sorted then </w:t>
       </w:r>
       <w:r>
-        <w:t xml:space="preserve">an </w:t>
-      </w:r>
-      <w:proofErr w:type="spellStart"/>
-      <w:r>
-        <w:t>InterruptedException</w:t>
-      </w:r>
-      <w:proofErr w:type="spellEnd"/>
-      <w:r>
-        <w:t xml:space="preserve"> will be thrown (with a stack trace which shows which </w:t>
+        <w:t xml:space="preserve">an InterruptedException will be thrown (with a stack trace which shows which </w:t>
       </w:r>
       <w:r>
         <w:t>algorithm</w:t>
@@ -255,9 +219,9 @@
         <w:tblLook w:val="04A0" w:firstRow="1" w:lastRow="0" w:firstColumn="1" w:lastColumn="0" w:noHBand="0" w:noVBand="1"/>
       </w:tblPr>
       <w:tblGrid>
-        <w:gridCol w:w="2063"/>
-        <w:gridCol w:w="1377"/>
-        <w:gridCol w:w="1550"/>
+        <w:gridCol w:w="2263"/>
+        <w:gridCol w:w="1418"/>
+        <w:gridCol w:w="1309"/>
         <w:gridCol w:w="1690"/>
         <w:gridCol w:w="1831"/>
         <w:gridCol w:w="1690"/>
@@ -265,7 +229,7 @@
       <w:tr>
         <w:tc>
           <w:tcPr>
-            <w:tcW w:w="2010" w:type="dxa"/>
+            <w:tcW w:w="2263" w:type="dxa"/>
           </w:tcPr>
           <w:p>
             <w:r>
@@ -275,7 +239,7 @@
         </w:tc>
         <w:tc>
           <w:tcPr>
-            <w:tcW w:w="1387" w:type="dxa"/>
+            <w:tcW w:w="1418" w:type="dxa"/>
           </w:tcPr>
           <w:p>
             <w:r>
@@ -285,21 +249,13 @@
               <w:t>1000</w:t>
             </w:r>
             <w:r>
-              <w:t xml:space="preserve"> (</w:t>
-            </w:r>
-            <w:proofErr w:type="spellStart"/>
-            <w:r>
-              <w:t>ms</w:t>
-            </w:r>
-            <w:proofErr w:type="spellEnd"/>
-            <w:r>
-              <w:t>)</w:t>
-            </w:r>
-          </w:p>
-        </w:tc>
-        <w:tc>
-          <w:tcPr>
-            <w:tcW w:w="1560" w:type="dxa"/>
+              <w:t xml:space="preserve"> (ms)</w:t>
+            </w:r>
+          </w:p>
+        </w:tc>
+        <w:tc>
+          <w:tcPr>
+            <w:tcW w:w="1309" w:type="dxa"/>
           </w:tcPr>
           <w:p>
             <w:r>
@@ -309,21 +265,13 @@
               <w:t>20000</w:t>
             </w:r>
             <w:r>
-              <w:t xml:space="preserve"> (</w:t>
-            </w:r>
-            <w:proofErr w:type="spellStart"/>
-            <w:r>
-              <w:t>ms</w:t>
-            </w:r>
-            <w:proofErr w:type="spellEnd"/>
-            <w:r>
-              <w:t>)</w:t>
-            </w:r>
-          </w:p>
-        </w:tc>
-        <w:tc>
-          <w:tcPr>
-            <w:tcW w:w="1701" w:type="dxa"/>
+              <w:t xml:space="preserve"> (ms)</w:t>
+            </w:r>
+          </w:p>
+        </w:tc>
+        <w:tc>
+          <w:tcPr>
+            <w:tcW w:w="1690" w:type="dxa"/>
           </w:tcPr>
           <w:p>
             <w:r>
@@ -335,21 +283,13 @@
           </w:p>
           <w:p>
             <w:r>
-              <w:t>(</w:t>
-            </w:r>
-            <w:proofErr w:type="spellStart"/>
-            <w:r>
-              <w:t>ms</w:t>
-            </w:r>
-            <w:proofErr w:type="spellEnd"/>
-            <w:r>
-              <w:t>)</w:t>
-            </w:r>
-          </w:p>
-        </w:tc>
-        <w:tc>
-          <w:tcPr>
-            <w:tcW w:w="1842" w:type="dxa"/>
+              <w:t>(ms)</w:t>
+            </w:r>
+          </w:p>
+        </w:tc>
+        <w:tc>
+          <w:tcPr>
+            <w:tcW w:w="1831" w:type="dxa"/>
           </w:tcPr>
           <w:p>
             <w:r>
@@ -361,21 +301,13 @@
           </w:p>
           <w:p>
             <w:r>
-              <w:t>(</w:t>
-            </w:r>
-            <w:proofErr w:type="spellStart"/>
-            <w:r>
-              <w:t>ms</w:t>
-            </w:r>
-            <w:proofErr w:type="spellEnd"/>
-            <w:r>
-              <w:t>)</w:t>
-            </w:r>
-          </w:p>
-        </w:tc>
-        <w:tc>
-          <w:tcPr>
-            <w:tcW w:w="1701" w:type="dxa"/>
+              <w:t>(ms)</w:t>
+            </w:r>
+          </w:p>
+        </w:tc>
+        <w:tc>
+          <w:tcPr>
+            <w:tcW w:w="1690" w:type="dxa"/>
           </w:tcPr>
           <w:p>
             <w:r>
@@ -387,15 +319,7 @@
           </w:p>
           <w:p>
             <w:r>
-              <w:t>(</w:t>
-            </w:r>
-            <w:proofErr w:type="spellStart"/>
-            <w:r>
-              <w:t>ms</w:t>
-            </w:r>
-            <w:proofErr w:type="spellEnd"/>
-            <w:r>
-              <w:t>)</w:t>
+              <w:t>(ms)</w:t>
             </w:r>
           </w:p>
         </w:tc>
@@ -403,7 +327,7 @@
       <w:tr>
         <w:tc>
           <w:tcPr>
-            <w:tcW w:w="2010" w:type="dxa"/>
+            <w:tcW w:w="2263" w:type="dxa"/>
           </w:tcPr>
           <w:p>
             <w:r>
@@ -413,7 +337,7 @@
         </w:tc>
         <w:tc>
           <w:tcPr>
-            <w:tcW w:w="1387" w:type="dxa"/>
+            <w:tcW w:w="1418" w:type="dxa"/>
           </w:tcPr>
           <w:p>
             <w:r>
@@ -423,41 +347,49 @@
         </w:tc>
         <w:tc>
           <w:tcPr>
-            <w:tcW w:w="1560" w:type="dxa"/>
-          </w:tcPr>
-          <w:p>
-            <w:r>
-              <w:t>37</w:t>
-            </w:r>
-          </w:p>
-        </w:tc>
-        <w:tc>
-          <w:tcPr>
-            <w:tcW w:w="1701" w:type="dxa"/>
-          </w:tcPr>
-          <w:p>
-            <w:r>
-              <w:t>22193</w:t>
-            </w:r>
-          </w:p>
-        </w:tc>
-        <w:tc>
-          <w:tcPr>
-            <w:tcW w:w="1842" w:type="dxa"/>
-          </w:tcPr>
-          <w:p/>
-        </w:tc>
-        <w:tc>
-          <w:tcPr>
-            <w:tcW w:w="1701" w:type="dxa"/>
-          </w:tcPr>
-          <w:p/>
+            <w:tcW w:w="1309" w:type="dxa"/>
+          </w:tcPr>
+          <w:p>
+            <w:r>
+              <w:t>41</w:t>
+            </w:r>
+          </w:p>
+        </w:tc>
+        <w:tc>
+          <w:tcPr>
+            <w:tcW w:w="1690" w:type="dxa"/>
+          </w:tcPr>
+          <w:p>
+            <w:r>
+              <w:t>21446</w:t>
+            </w:r>
+          </w:p>
+        </w:tc>
+        <w:tc>
+          <w:tcPr>
+            <w:tcW w:w="1831" w:type="dxa"/>
+          </w:tcPr>
+          <w:p>
+            <w:r>
+              <w:t>85150</w:t>
+            </w:r>
+          </w:p>
+        </w:tc>
+        <w:tc>
+          <w:tcPr>
+            <w:tcW w:w="1690" w:type="dxa"/>
+          </w:tcPr>
+          <w:p>
+            <w:r>
+              <w:t>21457</w:t>
+            </w:r>
+          </w:p>
         </w:tc>
       </w:tr>
       <w:tr>
         <w:tc>
           <w:tcPr>
-            <w:tcW w:w="2010" w:type="dxa"/>
+            <w:tcW w:w="2263" w:type="dxa"/>
           </w:tcPr>
           <w:p>
             <w:r>
@@ -467,7 +399,7 @@
         </w:tc>
         <w:tc>
           <w:tcPr>
-            <w:tcW w:w="1387" w:type="dxa"/>
+            <w:tcW w:w="1418" w:type="dxa"/>
           </w:tcPr>
           <w:p>
             <w:r>
@@ -477,7 +409,7 @@
         </w:tc>
         <w:tc>
           <w:tcPr>
-            <w:tcW w:w="1560" w:type="dxa"/>
+            <w:tcW w:w="1309" w:type="dxa"/>
           </w:tcPr>
           <w:p>
             <w:r>
@@ -487,31 +419,39 @@
         </w:tc>
         <w:tc>
           <w:tcPr>
-            <w:tcW w:w="1701" w:type="dxa"/>
-          </w:tcPr>
-          <w:p>
-            <w:r>
-              <w:t>60</w:t>
-            </w:r>
-          </w:p>
-        </w:tc>
-        <w:tc>
-          <w:tcPr>
-            <w:tcW w:w="1842" w:type="dxa"/>
-          </w:tcPr>
-          <w:p/>
-        </w:tc>
-        <w:tc>
-          <w:tcPr>
-            <w:tcW w:w="1701" w:type="dxa"/>
-          </w:tcPr>
-          <w:p/>
+            <w:tcW w:w="1690" w:type="dxa"/>
+          </w:tcPr>
+          <w:p>
+            <w:r>
+              <w:t>55</w:t>
+            </w:r>
+          </w:p>
+        </w:tc>
+        <w:tc>
+          <w:tcPr>
+            <w:tcW w:w="1831" w:type="dxa"/>
+          </w:tcPr>
+          <w:p>
+            <w:r>
+              <w:t>113</w:t>
+            </w:r>
+          </w:p>
+        </w:tc>
+        <w:tc>
+          <w:tcPr>
+            <w:tcW w:w="1690" w:type="dxa"/>
+          </w:tcPr>
+          <w:p>
+            <w:r>
+              <w:t>43</w:t>
+            </w:r>
+          </w:p>
         </w:tc>
       </w:tr>
       <w:tr>
         <w:tc>
           <w:tcPr>
-            <w:tcW w:w="2010" w:type="dxa"/>
+            <w:tcW w:w="2263" w:type="dxa"/>
           </w:tcPr>
           <w:p>
             <w:r>
@@ -521,7 +461,7 @@
         </w:tc>
         <w:tc>
           <w:tcPr>
-            <w:tcW w:w="1387" w:type="dxa"/>
+            <w:tcW w:w="1418" w:type="dxa"/>
           </w:tcPr>
           <w:p>
             <w:r>
@@ -531,48 +471,59 @@
         </w:tc>
         <w:tc>
           <w:tcPr>
-            <w:tcW w:w="1560" w:type="dxa"/>
-          </w:tcPr>
-          <w:p>
-            <w:r>
-              <w:t>1</w:t>
-            </w:r>
-          </w:p>
-        </w:tc>
-        <w:tc>
-          <w:tcPr>
-            <w:tcW w:w="1701" w:type="dxa"/>
-          </w:tcPr>
-          <w:p>
-            <w:r>
-              <w:t>40</w:t>
-            </w:r>
-          </w:p>
-        </w:tc>
-        <w:tc>
-          <w:tcPr>
-            <w:tcW w:w="1842" w:type="dxa"/>
-          </w:tcPr>
-          <w:p/>
-        </w:tc>
-        <w:tc>
-          <w:tcPr>
-            <w:tcW w:w="1701" w:type="dxa"/>
-          </w:tcPr>
-          <w:p/>
+            <w:tcW w:w="1309" w:type="dxa"/>
+          </w:tcPr>
+          <w:p>
+            <w:r>
+              <w:t>3</w:t>
+            </w:r>
+          </w:p>
+        </w:tc>
+        <w:tc>
+          <w:tcPr>
+            <w:tcW w:w="1690" w:type="dxa"/>
+          </w:tcPr>
+          <w:p>
+            <w:r>
+              <w:t>41</w:t>
+            </w:r>
+          </w:p>
+        </w:tc>
+        <w:tc>
+          <w:tcPr>
+            <w:tcW w:w="1831" w:type="dxa"/>
+          </w:tcPr>
+          <w:p>
+            <w:r>
+              <w:t>77</w:t>
+            </w:r>
+          </w:p>
+        </w:tc>
+        <w:tc>
+          <w:tcPr>
+            <w:tcW w:w="1690" w:type="dxa"/>
+          </w:tcPr>
+          <w:p>
+            <w:r>
+              <w:t>284</w:t>
+            </w:r>
+          </w:p>
         </w:tc>
       </w:tr>
       <w:tr>
-        <w:tc>
-          <w:tcPr>
-            <w:tcW w:w="2010" w:type="dxa"/>
+        <w:trPr>
+          <w:trHeight w:val="412"/>
+        </w:trPr>
+        <w:tc>
+          <w:tcPr>
+            <w:tcW w:w="2263" w:type="dxa"/>
           </w:tcPr>
           <w:p>
             <w:r>
               <w:t>Quicksort(Insertion)</w:t>
             </w:r>
             <w:r>
-              <w:t>, k=3</w:t>
+              <w:t xml:space="preserve"> k=3</w:t>
             </w:r>
             <w:r>
               <w:t>0</w:t>
@@ -581,7 +532,7 @@
         </w:tc>
         <w:tc>
           <w:tcPr>
-            <w:tcW w:w="1387" w:type="dxa"/>
+            <w:tcW w:w="1418" w:type="dxa"/>
           </w:tcPr>
           <w:p>
             <w:r>
@@ -591,41 +542,52 @@
         </w:tc>
         <w:tc>
           <w:tcPr>
-            <w:tcW w:w="1560" w:type="dxa"/>
-          </w:tcPr>
-          <w:p>
-            <w:r>
-              <w:t>1</w:t>
-            </w:r>
-          </w:p>
-        </w:tc>
-        <w:tc>
-          <w:tcPr>
-            <w:tcW w:w="1701" w:type="dxa"/>
-          </w:tcPr>
-          <w:p>
-            <w:r>
-              <w:t>31</w:t>
-            </w:r>
-          </w:p>
-        </w:tc>
-        <w:tc>
-          <w:tcPr>
-            <w:tcW w:w="1842" w:type="dxa"/>
-          </w:tcPr>
-          <w:p/>
-        </w:tc>
-        <w:tc>
-          <w:tcPr>
-            <w:tcW w:w="1701" w:type="dxa"/>
-          </w:tcPr>
-          <w:p/>
+            <w:tcW w:w="1309" w:type="dxa"/>
+          </w:tcPr>
+          <w:p>
+            <w:r>
+              <w:t>4</w:t>
+            </w:r>
+          </w:p>
+        </w:tc>
+        <w:tc>
+          <w:tcPr>
+            <w:tcW w:w="1690" w:type="dxa"/>
+          </w:tcPr>
+          <w:p>
+            <w:r>
+              <w:t>3</w:t>
+            </w:r>
+            <w:r>
+              <w:t>5</w:t>
+            </w:r>
+          </w:p>
+        </w:tc>
+        <w:tc>
+          <w:tcPr>
+            <w:tcW w:w="1831" w:type="dxa"/>
+          </w:tcPr>
+          <w:p>
+            <w:r>
+              <w:t>56</w:t>
+            </w:r>
+          </w:p>
+        </w:tc>
+        <w:tc>
+          <w:tcPr>
+            <w:tcW w:w="1690" w:type="dxa"/>
+          </w:tcPr>
+          <w:p>
+            <w:r>
+              <w:t>219</w:t>
+            </w:r>
+          </w:p>
         </w:tc>
       </w:tr>
       <w:tr>
         <w:tc>
           <w:tcPr>
-            <w:tcW w:w="2010" w:type="dxa"/>
+            <w:tcW w:w="2263" w:type="dxa"/>
           </w:tcPr>
           <w:p>
             <w:r>
@@ -635,7 +597,7 @@
         </w:tc>
         <w:tc>
           <w:tcPr>
-            <w:tcW w:w="1387" w:type="dxa"/>
+            <w:tcW w:w="1418" w:type="dxa"/>
           </w:tcPr>
           <w:p>
             <w:r>
@@ -645,41 +607,49 @@
         </w:tc>
         <w:tc>
           <w:tcPr>
-            <w:tcW w:w="1560" w:type="dxa"/>
-          </w:tcPr>
-          <w:p>
-            <w:r>
-              <w:t>1</w:t>
-            </w:r>
-          </w:p>
-        </w:tc>
-        <w:tc>
-          <w:tcPr>
-            <w:tcW w:w="1701" w:type="dxa"/>
-          </w:tcPr>
-          <w:p>
-            <w:r>
-              <w:t>38</w:t>
-            </w:r>
-          </w:p>
-        </w:tc>
-        <w:tc>
-          <w:tcPr>
-            <w:tcW w:w="1842" w:type="dxa"/>
-          </w:tcPr>
-          <w:p/>
-        </w:tc>
-        <w:tc>
-          <w:tcPr>
-            <w:tcW w:w="1701" w:type="dxa"/>
-          </w:tcPr>
-          <w:p/>
+            <w:tcW w:w="1309" w:type="dxa"/>
+          </w:tcPr>
+          <w:p>
+            <w:r>
+              <w:t>3</w:t>
+            </w:r>
+          </w:p>
+        </w:tc>
+        <w:tc>
+          <w:tcPr>
+            <w:tcW w:w="1690" w:type="dxa"/>
+          </w:tcPr>
+          <w:p>
+            <w:r>
+              <w:t>60</w:t>
+            </w:r>
+          </w:p>
+        </w:tc>
+        <w:tc>
+          <w:tcPr>
+            <w:tcW w:w="1831" w:type="dxa"/>
+          </w:tcPr>
+          <w:p>
+            <w:r>
+              <w:t>77</w:t>
+            </w:r>
+          </w:p>
+        </w:tc>
+        <w:tc>
+          <w:tcPr>
+            <w:tcW w:w="1690" w:type="dxa"/>
+          </w:tcPr>
+          <w:p>
+            <w:r>
+              <w:t>220</w:t>
+            </w:r>
+          </w:p>
         </w:tc>
       </w:tr>
       <w:tr>
         <w:tc>
           <w:tcPr>
-            <w:tcW w:w="2010" w:type="dxa"/>
+            <w:tcW w:w="2263" w:type="dxa"/>
           </w:tcPr>
           <w:p>
             <w:r>
@@ -689,7 +659,7 @@
         </w:tc>
         <w:tc>
           <w:tcPr>
-            <w:tcW w:w="1387" w:type="dxa"/>
+            <w:tcW w:w="1418" w:type="dxa"/>
           </w:tcPr>
           <w:p>
             <w:r>
@@ -699,38 +669,46 @@
         </w:tc>
         <w:tc>
           <w:tcPr>
-            <w:tcW w:w="1560" w:type="dxa"/>
-          </w:tcPr>
-          <w:p>
-            <w:r>
-              <w:t>2</w:t>
-            </w:r>
-          </w:p>
-        </w:tc>
-        <w:tc>
-          <w:tcPr>
-            <w:tcW w:w="1701" w:type="dxa"/>
+            <w:tcW w:w="1309" w:type="dxa"/>
           </w:tcPr>
           <w:p>
             <w:r>
               <w:t>4</w:t>
             </w:r>
-            <w:r>
-              <w:t>6</w:t>
-            </w:r>
-          </w:p>
-        </w:tc>
-        <w:tc>
-          <w:tcPr>
-            <w:tcW w:w="1842" w:type="dxa"/>
-          </w:tcPr>
-          <w:p/>
-        </w:tc>
-        <w:tc>
-          <w:tcPr>
-            <w:tcW w:w="1701" w:type="dxa"/>
-          </w:tcPr>
-          <w:p/>
+          </w:p>
+        </w:tc>
+        <w:tc>
+          <w:tcPr>
+            <w:tcW w:w="1690" w:type="dxa"/>
+          </w:tcPr>
+          <w:p>
+            <w:r>
+              <w:t>4</w:t>
+            </w:r>
+            <w:r>
+              <w:t>7</w:t>
+            </w:r>
+          </w:p>
+        </w:tc>
+        <w:tc>
+          <w:tcPr>
+            <w:tcW w:w="1831" w:type="dxa"/>
+          </w:tcPr>
+          <w:p>
+            <w:r>
+              <w:t>83</w:t>
+            </w:r>
+          </w:p>
+        </w:tc>
+        <w:tc>
+          <w:tcPr>
+            <w:tcW w:w="1690" w:type="dxa"/>
+          </w:tcPr>
+          <w:p>
+            <w:r>
+              <w:t>22</w:t>
+            </w:r>
+          </w:p>
         </w:tc>
       </w:tr>
     </w:tbl>
@@ -936,51 +914,27 @@
           </w:tcPr>
           <w:p>
             <w:r>
-              <w:t>Time for 20000 (</w:t>
-            </w:r>
-            <w:proofErr w:type="spellStart"/>
-            <w:r>
-              <w:t>ms</w:t>
-            </w:r>
-            <w:proofErr w:type="spellEnd"/>
-            <w:r>
-              <w:t>)</w:t>
-            </w:r>
-          </w:p>
-        </w:tc>
-        <w:tc>
-          <w:tcPr>
-            <w:tcW w:w="1803" w:type="dxa"/>
-          </w:tcPr>
-          <w:p>
-            <w:r>
-              <w:t>Time for 500000 (</w:t>
-            </w:r>
-            <w:proofErr w:type="spellStart"/>
-            <w:r>
-              <w:t>ms</w:t>
-            </w:r>
-            <w:proofErr w:type="spellEnd"/>
-            <w:r>
-              <w:t>)</w:t>
-            </w:r>
-          </w:p>
-        </w:tc>
-        <w:tc>
-          <w:tcPr>
-            <w:tcW w:w="1803" w:type="dxa"/>
-          </w:tcPr>
-          <w:p>
-            <w:r>
-              <w:t>Time for 1000000 (</w:t>
-            </w:r>
-            <w:proofErr w:type="spellStart"/>
-            <w:r>
-              <w:t>ms</w:t>
-            </w:r>
-            <w:proofErr w:type="spellEnd"/>
-            <w:r>
-              <w:t>)</w:t>
+              <w:t>Time for 20000 (ms)</w:t>
+            </w:r>
+          </w:p>
+        </w:tc>
+        <w:tc>
+          <w:tcPr>
+            <w:tcW w:w="1803" w:type="dxa"/>
+          </w:tcPr>
+          <w:p>
+            <w:r>
+              <w:t>Time for 500000 (ms)</w:t>
+            </w:r>
+          </w:p>
+        </w:tc>
+        <w:tc>
+          <w:tcPr>
+            <w:tcW w:w="1803" w:type="dxa"/>
+          </w:tcPr>
+          <w:p>
+            <w:r>
+              <w:t>Time for 1000000 (ms)</w:t>
             </w:r>
           </w:p>
         </w:tc>
@@ -990,15 +944,7 @@
           </w:tcPr>
           <w:p>
             <w:r>
-              <w:t>Time for 500000 duplicates (</w:t>
-            </w:r>
-            <w:proofErr w:type="spellStart"/>
-            <w:r>
-              <w:t>ms</w:t>
-            </w:r>
-            <w:proofErr w:type="spellEnd"/>
-            <w:r>
-              <w:t>)</w:t>
+              <w:t>Time for 500000 duplicates (ms)</w:t>
             </w:r>
           </w:p>
         </w:tc>
@@ -2109,36 +2055,12 @@
     </w:p>
     <w:p>
       <w:r>
-        <w:t xml:space="preserve">GenerateInput.java is the class containing the algorithm for creating an array (and further writing to a txt file). This can be made through calling the </w:t>
-      </w:r>
-      <w:proofErr w:type="spellStart"/>
-      <w:r>
-        <w:t>generateOutput</w:t>
-      </w:r>
-      <w:proofErr w:type="spellEnd"/>
-      <w:r>
-        <w:t xml:space="preserve">(int </w:t>
-      </w:r>
-      <w:proofErr w:type="spellStart"/>
-      <w:r>
-        <w:t>numberOfElements</w:t>
-      </w:r>
-      <w:proofErr w:type="spellEnd"/>
-      <w:r>
-        <w:t>, String filename) method.</w:t>
-      </w:r>
-    </w:p>
-    <w:p>
-      <w:r>
-        <w:t xml:space="preserve">This is already prepared in the main method of </w:t>
-      </w:r>
-      <w:proofErr w:type="spellStart"/>
-      <w:r>
-        <w:t>GenerateInput</w:t>
-      </w:r>
-      <w:proofErr w:type="spellEnd"/>
-      <w:r>
-        <w:t xml:space="preserve"> (as it mostly independent of the other classes).</w:t>
+        <w:t>GenerateInput.java is the class containing the algorithm for creating an array (and further writing to a txt file). This can be made through calling the generateOutput(int numberOfElements, String filename) method.</w:t>
+      </w:r>
+    </w:p>
+    <w:p>
+      <w:r>
+        <w:t>This is already prepared in the main method of GenerateInput (as it mostly independent of the other classes).</w:t>
       </w:r>
     </w:p>
     <w:p>
@@ -2273,15 +2195,7 @@
         <w:t>Note</w:t>
       </w:r>
       <w:r>
-        <w:t>: The order in which you run functions will have an impact on the timing so theory is more important in this scenario in my opinion. (</w:t>
-      </w:r>
-      <w:proofErr w:type="spellStart"/>
-      <w:r>
-        <w:t>mCoding</w:t>
-      </w:r>
-      <w:proofErr w:type="spellEnd"/>
-      <w:r>
-        <w:t xml:space="preserve"> has a good video on it: </w:t>
+        <w:t xml:space="preserve">: The order in which you run functions will have an impact on the timing so theory is more important in this scenario in my opinion. (mCoding has a good video on it: </w:t>
       </w:r>
       <w:hyperlink r:id="rId5" w:history="1">
         <w:r>

</xml_diff>